<commit_message>
delete bad docx files
</commit_message>
<xml_diff>
--- a/5_term/ФПрогр/lab2/Отчет.docx
+++ b/5_term/ФПрогр/lab2/Отчет.docx
@@ -8532,8 +8532,6 @@
         </w:rPr>
         <w:t>программы</w:t>
       </w:r>
-      <w:bookmarkStart w:id="0" w:name="_GoBack"/>
-      <w:bookmarkEnd w:id="0"/>
       <w:r>
         <w:rPr>
           <w:rFonts w:ascii="Times New Roman" w:hAnsi="Times New Roman" w:cs="Times New Roman"/>
@@ -8550,16 +8548,16 @@
         <w:spacing w:after="160" w:line="259" w:lineRule="auto"/>
         <w:jc w:val="both"/>
         <w:rPr>
-          <w:rFonts w:ascii="Consolas" w:hAnsi="Consolas" w:cs="Times New Roman"/>
-          <w:bCs/>
-          <w:sz w:val="20"/>
-          <w:szCs w:val="20"/>
-          <w:lang w:val="en-US"/>
-        </w:rPr>
-      </w:pPr>
-      <w:r>
-        <w:rPr>
-          <w:rFonts w:ascii="Consolas" w:hAnsi="Consolas" w:cs="Times New Roman"/>
+          <w:rFonts w:ascii="Courier New" w:hAnsi="Courier New" w:cs="Courier New"/>
+          <w:bCs/>
+          <w:sz w:val="20"/>
+          <w:szCs w:val="20"/>
+          <w:lang w:val="en-US"/>
+        </w:rPr>
+      </w:pPr>
+      <w:r>
+        <w:rPr>
+          <w:rFonts w:ascii="Courier New" w:hAnsi="Courier New" w:cs="Courier New"/>
           <w:bCs/>
           <w:sz w:val="20"/>
           <w:szCs w:val="20"/>
@@ -8570,7 +8568,7 @@
       <w:proofErr w:type="gramStart"/>
       <w:r>
         <w:rPr>
-          <w:rFonts w:ascii="Consolas" w:hAnsi="Consolas" w:cs="Times New Roman"/>
+          <w:rFonts w:ascii="Courier New" w:hAnsi="Courier New" w:cs="Courier New"/>
           <w:bCs/>
           <w:sz w:val="20"/>
           <w:szCs w:val="20"/>
@@ -8582,7 +8580,7 @@
       <w:proofErr w:type="gramEnd"/>
       <w:r>
         <w:rPr>
-          <w:rFonts w:ascii="Consolas" w:hAnsi="Consolas" w:cs="Times New Roman"/>
+          <w:rFonts w:ascii="Courier New" w:hAnsi="Courier New" w:cs="Courier New"/>
           <w:bCs/>
           <w:sz w:val="20"/>
           <w:szCs w:val="20"/>
@@ -8593,7 +8591,7 @@
       <w:proofErr w:type="spellEnd"/>
       <w:r>
         <w:rPr>
-          <w:rFonts w:ascii="Consolas" w:hAnsi="Consolas" w:cs="Times New Roman"/>
+          <w:rFonts w:ascii="Courier New" w:hAnsi="Courier New" w:cs="Courier New"/>
           <w:bCs/>
           <w:sz w:val="20"/>
           <w:szCs w:val="20"/>
@@ -8607,16 +8605,16 @@
         <w:spacing w:after="160" w:line="259" w:lineRule="auto"/>
         <w:jc w:val="both"/>
         <w:rPr>
-          <w:rFonts w:ascii="Consolas" w:hAnsi="Consolas" w:cs="Times New Roman"/>
-          <w:bCs/>
-          <w:sz w:val="20"/>
-          <w:szCs w:val="20"/>
-          <w:lang w:val="en-US"/>
-        </w:rPr>
-      </w:pPr>
-      <w:r>
-        <w:rPr>
-          <w:rFonts w:ascii="Consolas" w:hAnsi="Consolas" w:cs="Times New Roman"/>
+          <w:rFonts w:ascii="Courier New" w:hAnsi="Courier New" w:cs="Courier New"/>
+          <w:bCs/>
+          <w:sz w:val="20"/>
+          <w:szCs w:val="20"/>
+          <w:lang w:val="en-US"/>
+        </w:rPr>
+      </w:pPr>
+      <w:r>
+        <w:rPr>
+          <w:rFonts w:ascii="Courier New" w:hAnsi="Courier New" w:cs="Courier New"/>
           <w:bCs/>
           <w:sz w:val="20"/>
           <w:szCs w:val="20"/>
@@ -8628,7 +8626,7 @@
       <w:proofErr w:type="gramStart"/>
       <w:r>
         <w:rPr>
-          <w:rFonts w:ascii="Consolas" w:hAnsi="Consolas" w:cs="Times New Roman"/>
+          <w:rFonts w:ascii="Courier New" w:hAnsi="Courier New" w:cs="Courier New"/>
           <w:bCs/>
           <w:sz w:val="20"/>
           <w:szCs w:val="20"/>
@@ -8639,7 +8637,7 @@
       <w:proofErr w:type="spellEnd"/>
       <w:r>
         <w:rPr>
-          <w:rFonts w:ascii="Consolas" w:hAnsi="Consolas" w:cs="Times New Roman"/>
+          <w:rFonts w:ascii="Courier New" w:hAnsi="Courier New" w:cs="Courier New"/>
           <w:bCs/>
           <w:sz w:val="20"/>
           <w:szCs w:val="20"/>
@@ -8650,7 +8648,7 @@
       <w:proofErr w:type="gramEnd"/>
       <w:r>
         <w:rPr>
-          <w:rFonts w:ascii="Consolas" w:hAnsi="Consolas" w:cs="Times New Roman"/>
+          <w:rFonts w:ascii="Courier New" w:hAnsi="Courier New" w:cs="Courier New"/>
           <w:bCs/>
           <w:sz w:val="20"/>
           <w:szCs w:val="20"/>
@@ -8664,16 +8662,16 @@
         <w:spacing w:after="160" w:line="259" w:lineRule="auto"/>
         <w:jc w:val="both"/>
         <w:rPr>
-          <w:rFonts w:ascii="Consolas" w:hAnsi="Consolas" w:cs="Times New Roman"/>
-          <w:bCs/>
-          <w:sz w:val="20"/>
-          <w:szCs w:val="20"/>
-          <w:lang w:val="en-US"/>
-        </w:rPr>
-      </w:pPr>
-      <w:r>
-        <w:rPr>
-          <w:rFonts w:ascii="Consolas" w:hAnsi="Consolas" w:cs="Times New Roman"/>
+          <w:rFonts w:ascii="Courier New" w:hAnsi="Courier New" w:cs="Courier New"/>
+          <w:bCs/>
+          <w:sz w:val="20"/>
+          <w:szCs w:val="20"/>
+          <w:lang w:val="en-US"/>
+        </w:rPr>
+      </w:pPr>
+      <w:r>
+        <w:rPr>
+          <w:rFonts w:ascii="Courier New" w:hAnsi="Courier New" w:cs="Courier New"/>
           <w:bCs/>
           <w:sz w:val="20"/>
           <w:szCs w:val="20"/>
@@ -8685,7 +8683,7 @@
       <w:proofErr w:type="gramStart"/>
       <w:r>
         <w:rPr>
-          <w:rFonts w:ascii="Consolas" w:hAnsi="Consolas" w:cs="Times New Roman"/>
+          <w:rFonts w:ascii="Courier New" w:hAnsi="Courier New" w:cs="Courier New"/>
           <w:bCs/>
           <w:sz w:val="20"/>
           <w:szCs w:val="20"/>
@@ -8696,7 +8694,7 @@
       <w:proofErr w:type="spellEnd"/>
       <w:r>
         <w:rPr>
-          <w:rFonts w:ascii="Consolas" w:hAnsi="Consolas" w:cs="Times New Roman"/>
+          <w:rFonts w:ascii="Courier New" w:hAnsi="Courier New" w:cs="Courier New"/>
           <w:bCs/>
           <w:sz w:val="20"/>
           <w:szCs w:val="20"/>
@@ -8707,7 +8705,7 @@
       <w:proofErr w:type="gramEnd"/>
       <w:r>
         <w:rPr>
-          <w:rFonts w:ascii="Consolas" w:hAnsi="Consolas" w:cs="Times New Roman"/>
+          <w:rFonts w:ascii="Courier New" w:hAnsi="Courier New" w:cs="Courier New"/>
           <w:bCs/>
           <w:sz w:val="20"/>
           <w:szCs w:val="20"/>
@@ -8721,16 +8719,16 @@
         <w:spacing w:after="160" w:line="259" w:lineRule="auto"/>
         <w:jc w:val="both"/>
         <w:rPr>
-          <w:rFonts w:ascii="Consolas" w:hAnsi="Consolas" w:cs="Times New Roman"/>
-          <w:bCs/>
-          <w:sz w:val="20"/>
-          <w:szCs w:val="20"/>
-          <w:lang w:val="en-US"/>
-        </w:rPr>
-      </w:pPr>
-      <w:r>
-        <w:rPr>
-          <w:rFonts w:ascii="Consolas" w:hAnsi="Consolas" w:cs="Times New Roman"/>
+          <w:rFonts w:ascii="Courier New" w:hAnsi="Courier New" w:cs="Courier New"/>
+          <w:bCs/>
+          <w:sz w:val="20"/>
+          <w:szCs w:val="20"/>
+          <w:lang w:val="en-US"/>
+        </w:rPr>
+      </w:pPr>
+      <w:r>
+        <w:rPr>
+          <w:rFonts w:ascii="Courier New" w:hAnsi="Courier New" w:cs="Courier New"/>
           <w:bCs/>
           <w:sz w:val="20"/>
           <w:szCs w:val="20"/>
@@ -8742,7 +8740,7 @@
       <w:proofErr w:type="gramStart"/>
       <w:r>
         <w:rPr>
-          <w:rFonts w:ascii="Consolas" w:hAnsi="Consolas" w:cs="Times New Roman"/>
+          <w:rFonts w:ascii="Courier New" w:hAnsi="Courier New" w:cs="Courier New"/>
           <w:bCs/>
           <w:sz w:val="20"/>
           <w:szCs w:val="20"/>
@@ -8753,7 +8751,7 @@
       <w:proofErr w:type="spellEnd"/>
       <w:r>
         <w:rPr>
-          <w:rFonts w:ascii="Consolas" w:hAnsi="Consolas" w:cs="Times New Roman"/>
+          <w:rFonts w:ascii="Courier New" w:hAnsi="Courier New" w:cs="Courier New"/>
           <w:bCs/>
           <w:sz w:val="20"/>
           <w:szCs w:val="20"/>
@@ -8764,7 +8762,7 @@
       <w:proofErr w:type="gramEnd"/>
       <w:r>
         <w:rPr>
-          <w:rFonts w:ascii="Consolas" w:hAnsi="Consolas" w:cs="Times New Roman"/>
+          <w:rFonts w:ascii="Courier New" w:hAnsi="Courier New" w:cs="Courier New"/>
           <w:bCs/>
           <w:sz w:val="20"/>
           <w:szCs w:val="20"/>
@@ -8778,16 +8776,16 @@
         <w:spacing w:after="160" w:line="259" w:lineRule="auto"/>
         <w:jc w:val="both"/>
         <w:rPr>
-          <w:rFonts w:ascii="Consolas" w:hAnsi="Consolas" w:cs="Times New Roman"/>
-          <w:bCs/>
-          <w:sz w:val="20"/>
-          <w:szCs w:val="20"/>
-          <w:lang w:val="en-US"/>
-        </w:rPr>
-      </w:pPr>
-      <w:r>
-        <w:rPr>
-          <w:rFonts w:ascii="Consolas" w:hAnsi="Consolas" w:cs="Times New Roman"/>
+          <w:rFonts w:ascii="Courier New" w:hAnsi="Courier New" w:cs="Courier New"/>
+          <w:bCs/>
+          <w:sz w:val="20"/>
+          <w:szCs w:val="20"/>
+          <w:lang w:val="en-US"/>
+        </w:rPr>
+      </w:pPr>
+      <w:r>
+        <w:rPr>
+          <w:rFonts w:ascii="Courier New" w:hAnsi="Courier New" w:cs="Courier New"/>
           <w:bCs/>
           <w:sz w:val="20"/>
           <w:szCs w:val="20"/>
@@ -8799,7 +8797,7 @@
       <w:proofErr w:type="gramStart"/>
       <w:r>
         <w:rPr>
-          <w:rFonts w:ascii="Consolas" w:hAnsi="Consolas" w:cs="Times New Roman"/>
+          <w:rFonts w:ascii="Courier New" w:hAnsi="Courier New" w:cs="Courier New"/>
           <w:bCs/>
           <w:sz w:val="20"/>
           <w:szCs w:val="20"/>
@@ -8810,7 +8808,7 @@
       <w:proofErr w:type="spellEnd"/>
       <w:r>
         <w:rPr>
-          <w:rFonts w:ascii="Consolas" w:hAnsi="Consolas" w:cs="Times New Roman"/>
+          <w:rFonts w:ascii="Courier New" w:hAnsi="Courier New" w:cs="Courier New"/>
           <w:bCs/>
           <w:sz w:val="20"/>
           <w:szCs w:val="20"/>
@@ -8821,7 +8819,7 @@
       <w:proofErr w:type="gramEnd"/>
       <w:r>
         <w:rPr>
-          <w:rFonts w:ascii="Consolas" w:hAnsi="Consolas" w:cs="Times New Roman"/>
+          <w:rFonts w:ascii="Courier New" w:hAnsi="Courier New" w:cs="Courier New"/>
           <w:bCs/>
           <w:sz w:val="20"/>
           <w:szCs w:val="20"/>
@@ -8835,16 +8833,16 @@
         <w:spacing w:after="160" w:line="259" w:lineRule="auto"/>
         <w:jc w:val="both"/>
         <w:rPr>
-          <w:rFonts w:ascii="Consolas" w:hAnsi="Consolas" w:cs="Times New Roman"/>
-          <w:bCs/>
-          <w:sz w:val="20"/>
-          <w:szCs w:val="20"/>
-          <w:lang w:val="en-US"/>
-        </w:rPr>
-      </w:pPr>
-      <w:r>
-        <w:rPr>
-          <w:rFonts w:ascii="Consolas" w:hAnsi="Consolas" w:cs="Times New Roman"/>
+          <w:rFonts w:ascii="Courier New" w:hAnsi="Courier New" w:cs="Courier New"/>
+          <w:bCs/>
+          <w:sz w:val="20"/>
+          <w:szCs w:val="20"/>
+          <w:lang w:val="en-US"/>
+        </w:rPr>
+      </w:pPr>
+      <w:r>
+        <w:rPr>
+          <w:rFonts w:ascii="Courier New" w:hAnsi="Courier New" w:cs="Courier New"/>
           <w:bCs/>
           <w:sz w:val="20"/>
           <w:szCs w:val="20"/>
@@ -8856,7 +8854,7 @@
       <w:proofErr w:type="gramStart"/>
       <w:r>
         <w:rPr>
-          <w:rFonts w:ascii="Consolas" w:hAnsi="Consolas" w:cs="Times New Roman"/>
+          <w:rFonts w:ascii="Courier New" w:hAnsi="Courier New" w:cs="Courier New"/>
           <w:bCs/>
           <w:sz w:val="20"/>
           <w:szCs w:val="20"/>
@@ -8867,7 +8865,7 @@
       <w:proofErr w:type="spellEnd"/>
       <w:r>
         <w:rPr>
-          <w:rFonts w:ascii="Consolas" w:hAnsi="Consolas" w:cs="Times New Roman"/>
+          <w:rFonts w:ascii="Courier New" w:hAnsi="Courier New" w:cs="Courier New"/>
           <w:bCs/>
           <w:sz w:val="20"/>
           <w:szCs w:val="20"/>
@@ -8878,7 +8876,7 @@
       <w:proofErr w:type="gramEnd"/>
       <w:r>
         <w:rPr>
-          <w:rFonts w:ascii="Consolas" w:hAnsi="Consolas" w:cs="Times New Roman"/>
+          <w:rFonts w:ascii="Courier New" w:hAnsi="Courier New" w:cs="Courier New"/>
           <w:bCs/>
           <w:sz w:val="20"/>
           <w:szCs w:val="20"/>
@@ -8892,16 +8890,16 @@
         <w:spacing w:after="160" w:line="259" w:lineRule="auto"/>
         <w:jc w:val="both"/>
         <w:rPr>
-          <w:rFonts w:ascii="Consolas" w:hAnsi="Consolas" w:cs="Times New Roman"/>
-          <w:bCs/>
-          <w:sz w:val="20"/>
-          <w:szCs w:val="20"/>
-          <w:lang w:val="en-US"/>
-        </w:rPr>
-      </w:pPr>
-      <w:r>
-        <w:rPr>
-          <w:rFonts w:ascii="Consolas" w:hAnsi="Consolas" w:cs="Times New Roman"/>
+          <w:rFonts w:ascii="Courier New" w:hAnsi="Courier New" w:cs="Courier New"/>
+          <w:bCs/>
+          <w:sz w:val="20"/>
+          <w:szCs w:val="20"/>
+          <w:lang w:val="en-US"/>
+        </w:rPr>
+      </w:pPr>
+      <w:r>
+        <w:rPr>
+          <w:rFonts w:ascii="Courier New" w:hAnsi="Courier New" w:cs="Courier New"/>
           <w:bCs/>
           <w:sz w:val="20"/>
           <w:szCs w:val="20"/>
@@ -8913,7 +8911,7 @@
       <w:proofErr w:type="gramStart"/>
       <w:r>
         <w:rPr>
-          <w:rFonts w:ascii="Consolas" w:hAnsi="Consolas" w:cs="Times New Roman"/>
+          <w:rFonts w:ascii="Courier New" w:hAnsi="Courier New" w:cs="Courier New"/>
           <w:bCs/>
           <w:sz w:val="20"/>
           <w:szCs w:val="20"/>
@@ -8924,7 +8922,7 @@
       <w:proofErr w:type="spellEnd"/>
       <w:r>
         <w:rPr>
-          <w:rFonts w:ascii="Consolas" w:hAnsi="Consolas" w:cs="Times New Roman"/>
+          <w:rFonts w:ascii="Courier New" w:hAnsi="Courier New" w:cs="Courier New"/>
           <w:bCs/>
           <w:sz w:val="20"/>
           <w:szCs w:val="20"/>
@@ -8935,7 +8933,7 @@
       <w:proofErr w:type="gramEnd"/>
       <w:r>
         <w:rPr>
-          <w:rFonts w:ascii="Consolas" w:hAnsi="Consolas" w:cs="Times New Roman"/>
+          <w:rFonts w:ascii="Courier New" w:hAnsi="Courier New" w:cs="Courier New"/>
           <w:bCs/>
           <w:sz w:val="20"/>
           <w:szCs w:val="20"/>
@@ -8949,16 +8947,16 @@
         <w:spacing w:after="160" w:line="259" w:lineRule="auto"/>
         <w:jc w:val="both"/>
         <w:rPr>
-          <w:rFonts w:ascii="Consolas" w:hAnsi="Consolas" w:cs="Times New Roman"/>
-          <w:bCs/>
-          <w:sz w:val="20"/>
-          <w:szCs w:val="20"/>
-          <w:lang w:val="en-US"/>
-        </w:rPr>
-      </w:pPr>
-      <w:r>
-        <w:rPr>
-          <w:rFonts w:ascii="Consolas" w:hAnsi="Consolas" w:cs="Times New Roman"/>
+          <w:rFonts w:ascii="Courier New" w:hAnsi="Courier New" w:cs="Courier New"/>
+          <w:bCs/>
+          <w:sz w:val="20"/>
+          <w:szCs w:val="20"/>
+          <w:lang w:val="en-US"/>
+        </w:rPr>
+      </w:pPr>
+      <w:r>
+        <w:rPr>
+          <w:rFonts w:ascii="Courier New" w:hAnsi="Courier New" w:cs="Courier New"/>
           <w:bCs/>
           <w:sz w:val="20"/>
           <w:szCs w:val="20"/>
@@ -8969,7 +8967,7 @@
       <w:proofErr w:type="gramStart"/>
       <w:r>
         <w:rPr>
-          <w:rFonts w:ascii="Consolas" w:hAnsi="Consolas" w:cs="Times New Roman"/>
+          <w:rFonts w:ascii="Courier New" w:hAnsi="Courier New" w:cs="Courier New"/>
           <w:bCs/>
           <w:sz w:val="20"/>
           <w:szCs w:val="20"/>
@@ -8980,7 +8978,7 @@
       <w:proofErr w:type="gramEnd"/>
       <w:r>
         <w:rPr>
-          <w:rFonts w:ascii="Consolas" w:hAnsi="Consolas" w:cs="Times New Roman"/>
+          <w:rFonts w:ascii="Courier New" w:hAnsi="Courier New" w:cs="Courier New"/>
           <w:bCs/>
           <w:sz w:val="20"/>
           <w:szCs w:val="20"/>
@@ -8994,16 +8992,16 @@
         <w:spacing w:after="160" w:line="259" w:lineRule="auto"/>
         <w:jc w:val="both"/>
         <w:rPr>
-          <w:rFonts w:ascii="Consolas" w:hAnsi="Consolas" w:cs="Times New Roman"/>
-          <w:bCs/>
-          <w:sz w:val="20"/>
-          <w:szCs w:val="20"/>
-          <w:lang w:val="en-US"/>
-        </w:rPr>
-      </w:pPr>
-      <w:r>
-        <w:rPr>
-          <w:rFonts w:ascii="Consolas" w:hAnsi="Consolas" w:cs="Times New Roman"/>
+          <w:rFonts w:ascii="Courier New" w:hAnsi="Courier New" w:cs="Courier New"/>
+          <w:bCs/>
+          <w:sz w:val="20"/>
+          <w:szCs w:val="20"/>
+          <w:lang w:val="en-US"/>
+        </w:rPr>
+      </w:pPr>
+      <w:r>
+        <w:rPr>
+          <w:rFonts w:ascii="Courier New" w:hAnsi="Courier New" w:cs="Courier New"/>
           <w:bCs/>
           <w:sz w:val="20"/>
           <w:szCs w:val="20"/>
@@ -9014,7 +9012,7 @@
       <w:proofErr w:type="spellStart"/>
       <w:r>
         <w:rPr>
-          <w:rFonts w:ascii="Consolas" w:hAnsi="Consolas" w:cs="Times New Roman"/>
+          <w:rFonts w:ascii="Courier New" w:hAnsi="Courier New" w:cs="Courier New"/>
           <w:bCs/>
           <w:sz w:val="20"/>
           <w:szCs w:val="20"/>
@@ -9025,7 +9023,7 @@
       <w:proofErr w:type="spellEnd"/>
       <w:r>
         <w:rPr>
-          <w:rFonts w:ascii="Consolas" w:hAnsi="Consolas" w:cs="Times New Roman"/>
+          <w:rFonts w:ascii="Courier New" w:hAnsi="Courier New" w:cs="Courier New"/>
           <w:bCs/>
           <w:sz w:val="20"/>
           <w:szCs w:val="20"/>
@@ -9037,7 +9035,7 @@
       <w:proofErr w:type="gramStart"/>
       <w:r>
         <w:rPr>
-          <w:rFonts w:ascii="Consolas" w:hAnsi="Consolas" w:cs="Times New Roman"/>
+          <w:rFonts w:ascii="Courier New" w:hAnsi="Courier New" w:cs="Courier New"/>
           <w:bCs/>
           <w:sz w:val="20"/>
           <w:szCs w:val="20"/>
@@ -9049,7 +9047,7 @@
       <w:proofErr w:type="gramEnd"/>
       <w:r>
         <w:rPr>
-          <w:rFonts w:ascii="Consolas" w:hAnsi="Consolas" w:cs="Times New Roman"/>
+          <w:rFonts w:ascii="Courier New" w:hAnsi="Courier New" w:cs="Courier New"/>
           <w:bCs/>
           <w:sz w:val="20"/>
           <w:szCs w:val="20"/>
@@ -9060,7 +9058,7 @@
       <w:proofErr w:type="spellStart"/>
       <w:r>
         <w:rPr>
-          <w:rFonts w:ascii="Consolas" w:hAnsi="Consolas" w:cs="Times New Roman"/>
+          <w:rFonts w:ascii="Courier New" w:hAnsi="Courier New" w:cs="Courier New"/>
           <w:bCs/>
           <w:sz w:val="20"/>
           <w:szCs w:val="20"/>
@@ -9071,7 +9069,7 @@
       <w:proofErr w:type="spellEnd"/>
       <w:r>
         <w:rPr>
-          <w:rFonts w:ascii="Consolas" w:hAnsi="Consolas" w:cs="Times New Roman"/>
+          <w:rFonts w:ascii="Courier New" w:hAnsi="Courier New" w:cs="Courier New"/>
           <w:bCs/>
           <w:sz w:val="20"/>
           <w:szCs w:val="20"/>
@@ -9082,7 +9080,7 @@
       <w:proofErr w:type="spellStart"/>
       <w:r>
         <w:rPr>
-          <w:rFonts w:ascii="Consolas" w:hAnsi="Consolas" w:cs="Times New Roman"/>
+          <w:rFonts w:ascii="Courier New" w:hAnsi="Courier New" w:cs="Courier New"/>
           <w:bCs/>
           <w:sz w:val="20"/>
           <w:szCs w:val="20"/>
@@ -9097,16 +9095,16 @@
         <w:spacing w:after="160" w:line="259" w:lineRule="auto"/>
         <w:jc w:val="both"/>
         <w:rPr>
-          <w:rFonts w:ascii="Consolas" w:hAnsi="Consolas" w:cs="Times New Roman"/>
-          <w:bCs/>
-          <w:sz w:val="20"/>
-          <w:szCs w:val="20"/>
-          <w:lang w:val="en-US"/>
-        </w:rPr>
-      </w:pPr>
-      <w:r>
-        <w:rPr>
-          <w:rFonts w:ascii="Consolas" w:hAnsi="Consolas" w:cs="Times New Roman"/>
+          <w:rFonts w:ascii="Courier New" w:hAnsi="Courier New" w:cs="Courier New"/>
+          <w:bCs/>
+          <w:sz w:val="20"/>
+          <w:szCs w:val="20"/>
+          <w:lang w:val="en-US"/>
+        </w:rPr>
+      </w:pPr>
+      <w:r>
+        <w:rPr>
+          <w:rFonts w:ascii="Courier New" w:hAnsi="Courier New" w:cs="Courier New"/>
           <w:bCs/>
           <w:sz w:val="20"/>
           <w:szCs w:val="20"/>
@@ -9117,7 +9115,7 @@
       <w:proofErr w:type="spellStart"/>
       <w:r>
         <w:rPr>
-          <w:rFonts w:ascii="Consolas" w:hAnsi="Consolas" w:cs="Times New Roman"/>
+          <w:rFonts w:ascii="Courier New" w:hAnsi="Courier New" w:cs="Courier New"/>
           <w:bCs/>
           <w:sz w:val="20"/>
           <w:szCs w:val="20"/>
@@ -9128,7 +9126,7 @@
       <w:proofErr w:type="spellEnd"/>
       <w:r>
         <w:rPr>
-          <w:rFonts w:ascii="Consolas" w:hAnsi="Consolas" w:cs="Times New Roman"/>
+          <w:rFonts w:ascii="Courier New" w:hAnsi="Courier New" w:cs="Courier New"/>
           <w:bCs/>
           <w:sz w:val="20"/>
           <w:szCs w:val="20"/>
@@ -9139,7 +9137,7 @@
       <w:proofErr w:type="gramStart"/>
       <w:r>
         <w:rPr>
-          <w:rFonts w:ascii="Consolas" w:hAnsi="Consolas" w:cs="Times New Roman"/>
+          <w:rFonts w:ascii="Courier New" w:hAnsi="Courier New" w:cs="Courier New"/>
           <w:bCs/>
           <w:sz w:val="20"/>
           <w:szCs w:val="20"/>
@@ -9151,7 +9149,7 @@
       <w:proofErr w:type="gramEnd"/>
       <w:r>
         <w:rPr>
-          <w:rFonts w:ascii="Consolas" w:hAnsi="Consolas" w:cs="Times New Roman"/>
+          <w:rFonts w:ascii="Courier New" w:hAnsi="Courier New" w:cs="Courier New"/>
           <w:bCs/>
           <w:sz w:val="20"/>
           <w:szCs w:val="20"/>
@@ -9162,7 +9160,7 @@
       <w:proofErr w:type="spellEnd"/>
       <w:r>
         <w:rPr>
-          <w:rFonts w:ascii="Consolas" w:hAnsi="Consolas" w:cs="Times New Roman"/>
+          <w:rFonts w:ascii="Courier New" w:hAnsi="Courier New" w:cs="Courier New"/>
           <w:bCs/>
           <w:sz w:val="20"/>
           <w:szCs w:val="20"/>
@@ -9176,16 +9174,16 @@
         <w:spacing w:after="160" w:line="259" w:lineRule="auto"/>
         <w:jc w:val="both"/>
         <w:rPr>
-          <w:rFonts w:ascii="Consolas" w:hAnsi="Consolas" w:cs="Times New Roman"/>
-          <w:bCs/>
-          <w:sz w:val="20"/>
-          <w:szCs w:val="20"/>
-          <w:lang w:val="en-US"/>
-        </w:rPr>
-      </w:pPr>
-      <w:r>
-        <w:rPr>
-          <w:rFonts w:ascii="Consolas" w:hAnsi="Consolas" w:cs="Times New Roman"/>
+          <w:rFonts w:ascii="Courier New" w:hAnsi="Courier New" w:cs="Courier New"/>
+          <w:bCs/>
+          <w:sz w:val="20"/>
+          <w:szCs w:val="20"/>
+          <w:lang w:val="en-US"/>
+        </w:rPr>
+      </w:pPr>
+      <w:r>
+        <w:rPr>
+          <w:rFonts w:ascii="Courier New" w:hAnsi="Courier New" w:cs="Courier New"/>
           <w:bCs/>
           <w:sz w:val="20"/>
           <w:szCs w:val="20"/>
@@ -9199,16 +9197,16 @@
         <w:spacing w:after="160" w:line="259" w:lineRule="auto"/>
         <w:jc w:val="both"/>
         <w:rPr>
-          <w:rFonts w:ascii="Consolas" w:hAnsi="Consolas" w:cs="Times New Roman"/>
-          <w:bCs/>
-          <w:sz w:val="20"/>
-          <w:szCs w:val="20"/>
-          <w:lang w:val="en-US"/>
-        </w:rPr>
-      </w:pPr>
-      <w:r>
-        <w:rPr>
-          <w:rFonts w:ascii="Consolas" w:hAnsi="Consolas" w:cs="Times New Roman"/>
+          <w:rFonts w:ascii="Courier New" w:hAnsi="Courier New" w:cs="Courier New"/>
+          <w:bCs/>
+          <w:sz w:val="20"/>
+          <w:szCs w:val="20"/>
+          <w:lang w:val="en-US"/>
+        </w:rPr>
+      </w:pPr>
+      <w:r>
+        <w:rPr>
+          <w:rFonts w:ascii="Courier New" w:hAnsi="Courier New" w:cs="Courier New"/>
           <w:bCs/>
           <w:sz w:val="20"/>
           <w:szCs w:val="20"/>
@@ -9219,7 +9217,7 @@
       <w:proofErr w:type="gramStart"/>
       <w:r>
         <w:rPr>
-          <w:rFonts w:ascii="Consolas" w:hAnsi="Consolas" w:cs="Times New Roman"/>
+          <w:rFonts w:ascii="Courier New" w:hAnsi="Courier New" w:cs="Courier New"/>
           <w:bCs/>
           <w:sz w:val="20"/>
           <w:szCs w:val="20"/>
@@ -9230,7 +9228,7 @@
       <w:proofErr w:type="gramEnd"/>
       <w:r>
         <w:rPr>
-          <w:rFonts w:ascii="Consolas" w:hAnsi="Consolas" w:cs="Times New Roman"/>
+          <w:rFonts w:ascii="Courier New" w:hAnsi="Courier New" w:cs="Courier New"/>
           <w:bCs/>
           <w:sz w:val="20"/>
           <w:szCs w:val="20"/>
@@ -9244,16 +9242,16 @@
         <w:spacing w:after="160" w:line="259" w:lineRule="auto"/>
         <w:jc w:val="both"/>
         <w:rPr>
-          <w:rFonts w:ascii="Consolas" w:hAnsi="Consolas" w:cs="Times New Roman"/>
-          <w:bCs/>
-          <w:sz w:val="20"/>
-          <w:szCs w:val="20"/>
-          <w:lang w:val="en-US"/>
-        </w:rPr>
-      </w:pPr>
-      <w:r>
-        <w:rPr>
-          <w:rFonts w:ascii="Consolas" w:hAnsi="Consolas" w:cs="Times New Roman"/>
+          <w:rFonts w:ascii="Courier New" w:hAnsi="Courier New" w:cs="Courier New"/>
+          <w:bCs/>
+          <w:sz w:val="20"/>
+          <w:szCs w:val="20"/>
+          <w:lang w:val="en-US"/>
+        </w:rPr>
+      </w:pPr>
+      <w:r>
+        <w:rPr>
+          <w:rFonts w:ascii="Courier New" w:hAnsi="Courier New" w:cs="Courier New"/>
           <w:bCs/>
           <w:sz w:val="20"/>
           <w:szCs w:val="20"/>
@@ -9264,7 +9262,7 @@
       <w:proofErr w:type="gramStart"/>
       <w:r>
         <w:rPr>
-          <w:rFonts w:ascii="Consolas" w:hAnsi="Consolas" w:cs="Times New Roman"/>
+          <w:rFonts w:ascii="Courier New" w:hAnsi="Courier New" w:cs="Courier New"/>
           <w:bCs/>
           <w:sz w:val="20"/>
           <w:szCs w:val="20"/>
@@ -9275,7 +9273,7 @@
       <w:proofErr w:type="gramEnd"/>
       <w:r>
         <w:rPr>
-          <w:rFonts w:ascii="Consolas" w:hAnsi="Consolas" w:cs="Times New Roman"/>
+          <w:rFonts w:ascii="Courier New" w:hAnsi="Courier New" w:cs="Courier New"/>
           <w:bCs/>
           <w:sz w:val="20"/>
           <w:szCs w:val="20"/>
@@ -9289,16 +9287,16 @@
         <w:spacing w:after="160" w:line="259" w:lineRule="auto"/>
         <w:jc w:val="both"/>
         <w:rPr>
-          <w:rFonts w:ascii="Consolas" w:hAnsi="Consolas" w:cs="Times New Roman"/>
-          <w:bCs/>
-          <w:sz w:val="20"/>
-          <w:szCs w:val="20"/>
-          <w:lang w:val="en-US"/>
-        </w:rPr>
-      </w:pPr>
-      <w:r>
-        <w:rPr>
-          <w:rFonts w:ascii="Consolas" w:hAnsi="Consolas" w:cs="Times New Roman"/>
+          <w:rFonts w:ascii="Courier New" w:hAnsi="Courier New" w:cs="Courier New"/>
+          <w:bCs/>
+          <w:sz w:val="20"/>
+          <w:szCs w:val="20"/>
+          <w:lang w:val="en-US"/>
+        </w:rPr>
+      </w:pPr>
+      <w:r>
+        <w:rPr>
+          <w:rFonts w:ascii="Courier New" w:hAnsi="Courier New" w:cs="Courier New"/>
           <w:bCs/>
           <w:sz w:val="20"/>
           <w:szCs w:val="20"/>
@@ -9310,7 +9308,7 @@
       <w:proofErr w:type="gramStart"/>
       <w:r>
         <w:rPr>
-          <w:rFonts w:ascii="Consolas" w:hAnsi="Consolas" w:cs="Times New Roman"/>
+          <w:rFonts w:ascii="Courier New" w:hAnsi="Courier New" w:cs="Courier New"/>
           <w:bCs/>
           <w:sz w:val="20"/>
           <w:szCs w:val="20"/>
@@ -9322,7 +9320,7 @@
       <w:proofErr w:type="gramEnd"/>
       <w:r>
         <w:rPr>
-          <w:rFonts w:ascii="Consolas" w:hAnsi="Consolas" w:cs="Times New Roman"/>
+          <w:rFonts w:ascii="Courier New" w:hAnsi="Courier New" w:cs="Courier New"/>
           <w:bCs/>
           <w:sz w:val="20"/>
           <w:szCs w:val="20"/>
@@ -9336,16 +9334,16 @@
         <w:spacing w:after="160" w:line="259" w:lineRule="auto"/>
         <w:jc w:val="both"/>
         <w:rPr>
-          <w:rFonts w:ascii="Consolas" w:hAnsi="Consolas" w:cs="Times New Roman"/>
-          <w:bCs/>
-          <w:sz w:val="20"/>
-          <w:szCs w:val="20"/>
-          <w:lang w:val="en-US"/>
-        </w:rPr>
-      </w:pPr>
-      <w:r>
-        <w:rPr>
-          <w:rFonts w:ascii="Consolas" w:hAnsi="Consolas" w:cs="Times New Roman"/>
+          <w:rFonts w:ascii="Courier New" w:hAnsi="Courier New" w:cs="Courier New"/>
+          <w:bCs/>
+          <w:sz w:val="20"/>
+          <w:szCs w:val="20"/>
+          <w:lang w:val="en-US"/>
+        </w:rPr>
+      </w:pPr>
+      <w:r>
+        <w:rPr>
+          <w:rFonts w:ascii="Courier New" w:hAnsi="Courier New" w:cs="Courier New"/>
           <w:bCs/>
           <w:sz w:val="20"/>
           <w:szCs w:val="20"/>
@@ -9359,16 +9357,16 @@
         <w:spacing w:after="160" w:line="259" w:lineRule="auto"/>
         <w:jc w:val="both"/>
         <w:rPr>
-          <w:rFonts w:ascii="Consolas" w:hAnsi="Consolas" w:cs="Times New Roman"/>
-          <w:bCs/>
-          <w:sz w:val="20"/>
-          <w:szCs w:val="20"/>
-          <w:lang w:val="en-US"/>
-        </w:rPr>
-      </w:pPr>
-      <w:r>
-        <w:rPr>
-          <w:rFonts w:ascii="Consolas" w:hAnsi="Consolas" w:cs="Times New Roman"/>
+          <w:rFonts w:ascii="Courier New" w:hAnsi="Courier New" w:cs="Courier New"/>
+          <w:bCs/>
+          <w:sz w:val="20"/>
+          <w:szCs w:val="20"/>
+          <w:lang w:val="en-US"/>
+        </w:rPr>
+      </w:pPr>
+      <w:r>
+        <w:rPr>
+          <w:rFonts w:ascii="Courier New" w:hAnsi="Courier New" w:cs="Courier New"/>
           <w:bCs/>
           <w:sz w:val="20"/>
           <w:szCs w:val="20"/>
@@ -9382,16 +9380,16 @@
         <w:spacing w:after="160" w:line="259" w:lineRule="auto"/>
         <w:jc w:val="both"/>
         <w:rPr>
-          <w:rFonts w:ascii="Consolas" w:hAnsi="Consolas" w:cs="Times New Roman"/>
-          <w:bCs/>
-          <w:sz w:val="20"/>
-          <w:szCs w:val="20"/>
-          <w:lang w:val="en-US"/>
-        </w:rPr>
-      </w:pPr>
-      <w:r>
-        <w:rPr>
-          <w:rFonts w:ascii="Consolas" w:hAnsi="Consolas" w:cs="Times New Roman"/>
+          <w:rFonts w:ascii="Courier New" w:hAnsi="Courier New" w:cs="Courier New"/>
+          <w:bCs/>
+          <w:sz w:val="20"/>
+          <w:szCs w:val="20"/>
+          <w:lang w:val="en-US"/>
+        </w:rPr>
+      </w:pPr>
+      <w:r>
+        <w:rPr>
+          <w:rFonts w:ascii="Courier New" w:hAnsi="Courier New" w:cs="Courier New"/>
           <w:bCs/>
           <w:sz w:val="20"/>
           <w:szCs w:val="20"/>
@@ -9402,7 +9400,7 @@
       <w:proofErr w:type="spellStart"/>
       <w:r>
         <w:rPr>
-          <w:rFonts w:ascii="Consolas" w:hAnsi="Consolas" w:cs="Times New Roman"/>
+          <w:rFonts w:ascii="Courier New" w:hAnsi="Courier New" w:cs="Courier New"/>
           <w:bCs/>
           <w:sz w:val="20"/>
           <w:szCs w:val="20"/>
@@ -9413,7 +9411,7 @@
       <w:proofErr w:type="spellEnd"/>
       <w:r>
         <w:rPr>
-          <w:rFonts w:ascii="Consolas" w:hAnsi="Consolas" w:cs="Times New Roman"/>
+          <w:rFonts w:ascii="Courier New" w:hAnsi="Courier New" w:cs="Courier New"/>
           <w:bCs/>
           <w:sz w:val="20"/>
           <w:szCs w:val="20"/>
@@ -9424,7 +9422,7 @@
       <w:proofErr w:type="spellStart"/>
       <w:r>
         <w:rPr>
-          <w:rFonts w:ascii="Consolas" w:hAnsi="Consolas" w:cs="Times New Roman"/>
+          <w:rFonts w:ascii="Courier New" w:hAnsi="Courier New" w:cs="Courier New"/>
           <w:bCs/>
           <w:sz w:val="20"/>
           <w:szCs w:val="20"/>
@@ -9435,7 +9433,7 @@
       <w:proofErr w:type="spellEnd"/>
       <w:r>
         <w:rPr>
-          <w:rFonts w:ascii="Consolas" w:hAnsi="Consolas" w:cs="Times New Roman"/>
+          <w:rFonts w:ascii="Courier New" w:hAnsi="Courier New" w:cs="Courier New"/>
           <w:bCs/>
           <w:sz w:val="20"/>
           <w:szCs w:val="20"/>
@@ -9447,7 +9445,7 @@
       <w:proofErr w:type="gramStart"/>
       <w:r>
         <w:rPr>
-          <w:rFonts w:ascii="Consolas" w:hAnsi="Consolas" w:cs="Times New Roman"/>
+          <w:rFonts w:ascii="Courier New" w:hAnsi="Courier New" w:cs="Courier New"/>
           <w:bCs/>
           <w:sz w:val="20"/>
           <w:szCs w:val="20"/>
@@ -9459,7 +9457,7 @@
       <w:proofErr w:type="gramEnd"/>
       <w:r>
         <w:rPr>
-          <w:rFonts w:ascii="Consolas" w:hAnsi="Consolas" w:cs="Times New Roman"/>
+          <w:rFonts w:ascii="Courier New" w:hAnsi="Courier New" w:cs="Courier New"/>
           <w:bCs/>
           <w:sz w:val="20"/>
           <w:szCs w:val="20"/>
@@ -9473,16 +9471,16 @@
         <w:spacing w:after="160" w:line="259" w:lineRule="auto"/>
         <w:jc w:val="both"/>
         <w:rPr>
-          <w:rFonts w:ascii="Consolas" w:hAnsi="Consolas" w:cs="Times New Roman"/>
-          <w:bCs/>
-          <w:sz w:val="20"/>
-          <w:szCs w:val="20"/>
-          <w:lang w:val="en-US"/>
-        </w:rPr>
-      </w:pPr>
-      <w:r>
-        <w:rPr>
-          <w:rFonts w:ascii="Consolas" w:hAnsi="Consolas" w:cs="Times New Roman"/>
+          <w:rFonts w:ascii="Courier New" w:hAnsi="Courier New" w:cs="Courier New"/>
+          <w:bCs/>
+          <w:sz w:val="20"/>
+          <w:szCs w:val="20"/>
+          <w:lang w:val="en-US"/>
+        </w:rPr>
+      </w:pPr>
+      <w:r>
+        <w:rPr>
+          <w:rFonts w:ascii="Courier New" w:hAnsi="Courier New" w:cs="Courier New"/>
           <w:bCs/>
           <w:sz w:val="20"/>
           <w:szCs w:val="20"/>
@@ -9494,7 +9492,7 @@
       <w:proofErr w:type="gramStart"/>
       <w:r>
         <w:rPr>
-          <w:rFonts w:ascii="Consolas" w:hAnsi="Consolas" w:cs="Times New Roman"/>
+          <w:rFonts w:ascii="Courier New" w:hAnsi="Courier New" w:cs="Courier New"/>
           <w:bCs/>
           <w:sz w:val="20"/>
           <w:szCs w:val="20"/>
@@ -9505,7 +9503,7 @@
       <w:proofErr w:type="spellEnd"/>
       <w:r>
         <w:rPr>
-          <w:rFonts w:ascii="Consolas" w:hAnsi="Consolas" w:cs="Times New Roman"/>
+          <w:rFonts w:ascii="Courier New" w:hAnsi="Courier New" w:cs="Courier New"/>
           <w:bCs/>
           <w:sz w:val="20"/>
           <w:szCs w:val="20"/>
@@ -9516,7 +9514,7 @@
       <w:proofErr w:type="gramEnd"/>
       <w:r>
         <w:rPr>
-          <w:rFonts w:ascii="Consolas" w:hAnsi="Consolas" w:cs="Times New Roman"/>
+          <w:rFonts w:ascii="Courier New" w:hAnsi="Courier New" w:cs="Courier New"/>
           <w:bCs/>
           <w:sz w:val="20"/>
           <w:szCs w:val="20"/>
@@ -9527,7 +9525,7 @@
       <w:proofErr w:type="spellStart"/>
       <w:r>
         <w:rPr>
-          <w:rFonts w:ascii="Consolas" w:hAnsi="Consolas" w:cs="Times New Roman"/>
+          <w:rFonts w:ascii="Courier New" w:hAnsi="Courier New" w:cs="Courier New"/>
           <w:bCs/>
           <w:sz w:val="20"/>
           <w:szCs w:val="20"/>
@@ -9538,7 +9536,7 @@
       <w:proofErr w:type="spellEnd"/>
       <w:r>
         <w:rPr>
-          <w:rFonts w:ascii="Consolas" w:hAnsi="Consolas" w:cs="Times New Roman"/>
+          <w:rFonts w:ascii="Courier New" w:hAnsi="Courier New" w:cs="Courier New"/>
           <w:bCs/>
           <w:sz w:val="20"/>
           <w:szCs w:val="20"/>
@@ -9552,16 +9550,16 @@
         <w:spacing w:after="160" w:line="259" w:lineRule="auto"/>
         <w:jc w:val="both"/>
         <w:rPr>
-          <w:rFonts w:ascii="Consolas" w:hAnsi="Consolas" w:cs="Times New Roman"/>
-          <w:bCs/>
-          <w:sz w:val="20"/>
-          <w:szCs w:val="20"/>
-          <w:lang w:val="en-US"/>
-        </w:rPr>
-      </w:pPr>
-      <w:r>
-        <w:rPr>
-          <w:rFonts w:ascii="Consolas" w:hAnsi="Consolas" w:cs="Times New Roman"/>
+          <w:rFonts w:ascii="Courier New" w:hAnsi="Courier New" w:cs="Courier New"/>
+          <w:bCs/>
+          <w:sz w:val="20"/>
+          <w:szCs w:val="20"/>
+          <w:lang w:val="en-US"/>
+        </w:rPr>
+      </w:pPr>
+      <w:r>
+        <w:rPr>
+          <w:rFonts w:ascii="Courier New" w:hAnsi="Courier New" w:cs="Courier New"/>
           <w:bCs/>
           <w:sz w:val="20"/>
           <w:szCs w:val="20"/>
@@ -9576,16 +9574,16 @@
         <w:spacing w:after="160" w:line="259" w:lineRule="auto"/>
         <w:jc w:val="both"/>
         <w:rPr>
-          <w:rFonts w:ascii="Consolas" w:hAnsi="Consolas" w:cs="Times New Roman"/>
-          <w:bCs/>
-          <w:sz w:val="20"/>
-          <w:szCs w:val="20"/>
-          <w:lang w:val="en-US"/>
-        </w:rPr>
-      </w:pPr>
-      <w:r>
-        <w:rPr>
-          <w:rFonts w:ascii="Consolas" w:hAnsi="Consolas" w:cs="Times New Roman"/>
+          <w:rFonts w:ascii="Courier New" w:hAnsi="Courier New" w:cs="Courier New"/>
+          <w:bCs/>
+          <w:sz w:val="20"/>
+          <w:szCs w:val="20"/>
+          <w:lang w:val="en-US"/>
+        </w:rPr>
+      </w:pPr>
+      <w:r>
+        <w:rPr>
+          <w:rFonts w:ascii="Courier New" w:hAnsi="Courier New" w:cs="Courier New"/>
           <w:bCs/>
           <w:sz w:val="20"/>
           <w:szCs w:val="20"/>
@@ -9599,16 +9597,16 @@
         <w:spacing w:after="160" w:line="259" w:lineRule="auto"/>
         <w:jc w:val="both"/>
         <w:rPr>
-          <w:rFonts w:ascii="Consolas" w:hAnsi="Consolas" w:cs="Times New Roman"/>
-          <w:bCs/>
-          <w:sz w:val="20"/>
-          <w:szCs w:val="20"/>
-          <w:lang w:val="en-US"/>
-        </w:rPr>
-      </w:pPr>
-      <w:r>
-        <w:rPr>
-          <w:rFonts w:ascii="Consolas" w:hAnsi="Consolas" w:cs="Times New Roman"/>
+          <w:rFonts w:ascii="Courier New" w:hAnsi="Courier New" w:cs="Courier New"/>
+          <w:bCs/>
+          <w:sz w:val="20"/>
+          <w:szCs w:val="20"/>
+          <w:lang w:val="en-US"/>
+        </w:rPr>
+      </w:pPr>
+      <w:r>
+        <w:rPr>
+          <w:rFonts w:ascii="Courier New" w:hAnsi="Courier New" w:cs="Courier New"/>
           <w:bCs/>
           <w:sz w:val="20"/>
           <w:szCs w:val="20"/>
@@ -9619,7 +9617,7 @@
       <w:proofErr w:type="gramStart"/>
       <w:r>
         <w:rPr>
-          <w:rFonts w:ascii="Consolas" w:hAnsi="Consolas" w:cs="Times New Roman"/>
+          <w:rFonts w:ascii="Courier New" w:hAnsi="Courier New" w:cs="Courier New"/>
           <w:bCs/>
           <w:sz w:val="20"/>
           <w:szCs w:val="20"/>
@@ -9630,7 +9628,7 @@
       <w:proofErr w:type="gramEnd"/>
       <w:r>
         <w:rPr>
-          <w:rFonts w:ascii="Consolas" w:hAnsi="Consolas" w:cs="Times New Roman"/>
+          <w:rFonts w:ascii="Courier New" w:hAnsi="Courier New" w:cs="Courier New"/>
           <w:bCs/>
           <w:sz w:val="20"/>
           <w:szCs w:val="20"/>
@@ -9644,16 +9642,16 @@
         <w:spacing w:after="160" w:line="259" w:lineRule="auto"/>
         <w:jc w:val="both"/>
         <w:rPr>
-          <w:rFonts w:ascii="Consolas" w:hAnsi="Consolas" w:cs="Times New Roman"/>
-          <w:bCs/>
-          <w:sz w:val="20"/>
-          <w:szCs w:val="20"/>
-          <w:lang w:val="en-US"/>
-        </w:rPr>
-      </w:pPr>
-      <w:r>
-        <w:rPr>
-          <w:rFonts w:ascii="Consolas" w:hAnsi="Consolas" w:cs="Times New Roman"/>
+          <w:rFonts w:ascii="Courier New" w:hAnsi="Courier New" w:cs="Courier New"/>
+          <w:bCs/>
+          <w:sz w:val="20"/>
+          <w:szCs w:val="20"/>
+          <w:lang w:val="en-US"/>
+        </w:rPr>
+      </w:pPr>
+      <w:r>
+        <w:rPr>
+          <w:rFonts w:ascii="Courier New" w:hAnsi="Courier New" w:cs="Courier New"/>
           <w:bCs/>
           <w:sz w:val="20"/>
           <w:szCs w:val="20"/>
@@ -9664,7 +9662,7 @@
       <w:proofErr w:type="spellStart"/>
       <w:r>
         <w:rPr>
-          <w:rFonts w:ascii="Consolas" w:hAnsi="Consolas" w:cs="Times New Roman"/>
+          <w:rFonts w:ascii="Courier New" w:hAnsi="Courier New" w:cs="Courier New"/>
           <w:bCs/>
           <w:sz w:val="20"/>
           <w:szCs w:val="20"/>
@@ -9675,7 +9673,7 @@
       <w:proofErr w:type="spellEnd"/>
       <w:r>
         <w:rPr>
-          <w:rFonts w:ascii="Consolas" w:hAnsi="Consolas" w:cs="Times New Roman"/>
+          <w:rFonts w:ascii="Courier New" w:hAnsi="Courier New" w:cs="Courier New"/>
           <w:bCs/>
           <w:sz w:val="20"/>
           <w:szCs w:val="20"/>
@@ -9687,7 +9685,7 @@
       <w:proofErr w:type="gramStart"/>
       <w:r>
         <w:rPr>
-          <w:rFonts w:ascii="Consolas" w:hAnsi="Consolas" w:cs="Times New Roman"/>
+          <w:rFonts w:ascii="Courier New" w:hAnsi="Courier New" w:cs="Courier New"/>
           <w:bCs/>
           <w:sz w:val="20"/>
           <w:szCs w:val="20"/>
@@ -9699,7 +9697,7 @@
       <w:proofErr w:type="gramEnd"/>
       <w:r>
         <w:rPr>
-          <w:rFonts w:ascii="Consolas" w:hAnsi="Consolas" w:cs="Times New Roman"/>
+          <w:rFonts w:ascii="Courier New" w:hAnsi="Courier New" w:cs="Courier New"/>
           <w:bCs/>
           <w:sz w:val="20"/>
           <w:szCs w:val="20"/>
@@ -9710,7 +9708,7 @@
       <w:proofErr w:type="spellStart"/>
       <w:r>
         <w:rPr>
-          <w:rFonts w:ascii="Consolas" w:hAnsi="Consolas" w:cs="Times New Roman"/>
+          <w:rFonts w:ascii="Courier New" w:hAnsi="Courier New" w:cs="Courier New"/>
           <w:bCs/>
           <w:sz w:val="20"/>
           <w:szCs w:val="20"/>
@@ -9721,7 +9719,7 @@
       <w:proofErr w:type="spellEnd"/>
       <w:r>
         <w:rPr>
-          <w:rFonts w:ascii="Consolas" w:hAnsi="Consolas" w:cs="Times New Roman"/>
+          <w:rFonts w:ascii="Courier New" w:hAnsi="Courier New" w:cs="Courier New"/>
           <w:bCs/>
           <w:sz w:val="20"/>
           <w:szCs w:val="20"/>
@@ -9732,7 +9730,7 @@
       <w:proofErr w:type="spellStart"/>
       <w:r>
         <w:rPr>
-          <w:rFonts w:ascii="Consolas" w:hAnsi="Consolas" w:cs="Times New Roman"/>
+          <w:rFonts w:ascii="Courier New" w:hAnsi="Courier New" w:cs="Courier New"/>
           <w:bCs/>
           <w:sz w:val="20"/>
           <w:szCs w:val="20"/>
@@ -9747,16 +9745,16 @@
         <w:spacing w:after="160" w:line="259" w:lineRule="auto"/>
         <w:jc w:val="both"/>
         <w:rPr>
-          <w:rFonts w:ascii="Consolas" w:hAnsi="Consolas" w:cs="Times New Roman"/>
-          <w:bCs/>
-          <w:sz w:val="20"/>
-          <w:szCs w:val="20"/>
-          <w:lang w:val="en-US"/>
-        </w:rPr>
-      </w:pPr>
-      <w:r>
-        <w:rPr>
-          <w:rFonts w:ascii="Consolas" w:hAnsi="Consolas" w:cs="Times New Roman"/>
+          <w:rFonts w:ascii="Courier New" w:hAnsi="Courier New" w:cs="Courier New"/>
+          <w:bCs/>
+          <w:sz w:val="20"/>
+          <w:szCs w:val="20"/>
+          <w:lang w:val="en-US"/>
+        </w:rPr>
+      </w:pPr>
+      <w:r>
+        <w:rPr>
+          <w:rFonts w:ascii="Courier New" w:hAnsi="Courier New" w:cs="Courier New"/>
           <w:bCs/>
           <w:sz w:val="20"/>
           <w:szCs w:val="20"/>
@@ -9767,7 +9765,7 @@
       <w:proofErr w:type="spellStart"/>
       <w:r>
         <w:rPr>
-          <w:rFonts w:ascii="Consolas" w:hAnsi="Consolas" w:cs="Times New Roman"/>
+          <w:rFonts w:ascii="Courier New" w:hAnsi="Courier New" w:cs="Courier New"/>
           <w:bCs/>
           <w:sz w:val="20"/>
           <w:szCs w:val="20"/>
@@ -9778,7 +9776,7 @@
       <w:proofErr w:type="spellEnd"/>
       <w:r>
         <w:rPr>
-          <w:rFonts w:ascii="Consolas" w:hAnsi="Consolas" w:cs="Times New Roman"/>
+          <w:rFonts w:ascii="Courier New" w:hAnsi="Courier New" w:cs="Courier New"/>
           <w:bCs/>
           <w:sz w:val="20"/>
           <w:szCs w:val="20"/>
@@ -9790,7 +9788,7 @@
       <w:proofErr w:type="gramStart"/>
       <w:r>
         <w:rPr>
-          <w:rFonts w:ascii="Consolas" w:hAnsi="Consolas" w:cs="Times New Roman"/>
+          <w:rFonts w:ascii="Courier New" w:hAnsi="Courier New" w:cs="Courier New"/>
           <w:bCs/>
           <w:sz w:val="20"/>
           <w:szCs w:val="20"/>
@@ -9801,7 +9799,7 @@
       <w:proofErr w:type="spellEnd"/>
       <w:r>
         <w:rPr>
-          <w:rFonts w:ascii="Consolas" w:hAnsi="Consolas" w:cs="Times New Roman"/>
+          <w:rFonts w:ascii="Courier New" w:hAnsi="Courier New" w:cs="Courier New"/>
           <w:bCs/>
           <w:sz w:val="20"/>
           <w:szCs w:val="20"/>
@@ -9813,7 +9811,7 @@
       <w:proofErr w:type="gramEnd"/>
       <w:r>
         <w:rPr>
-          <w:rFonts w:ascii="Consolas" w:hAnsi="Consolas" w:cs="Times New Roman"/>
+          <w:rFonts w:ascii="Courier New" w:hAnsi="Courier New" w:cs="Courier New"/>
           <w:bCs/>
           <w:sz w:val="20"/>
           <w:szCs w:val="20"/>
@@ -9824,7 +9822,7 @@
       <w:proofErr w:type="spellEnd"/>
       <w:r>
         <w:rPr>
-          <w:rFonts w:ascii="Consolas" w:hAnsi="Consolas" w:cs="Times New Roman"/>
+          <w:rFonts w:ascii="Courier New" w:hAnsi="Courier New" w:cs="Courier New"/>
           <w:bCs/>
           <w:sz w:val="20"/>
           <w:szCs w:val="20"/>
@@ -9835,7 +9833,7 @@
       <w:proofErr w:type="spellStart"/>
       <w:r>
         <w:rPr>
-          <w:rFonts w:ascii="Consolas" w:hAnsi="Consolas" w:cs="Times New Roman"/>
+          <w:rFonts w:ascii="Courier New" w:hAnsi="Courier New" w:cs="Courier New"/>
           <w:bCs/>
           <w:sz w:val="20"/>
           <w:szCs w:val="20"/>
@@ -9846,7 +9844,7 @@
       <w:proofErr w:type="spellEnd"/>
       <w:r>
         <w:rPr>
-          <w:rFonts w:ascii="Consolas" w:hAnsi="Consolas" w:cs="Times New Roman"/>
+          <w:rFonts w:ascii="Courier New" w:hAnsi="Courier New" w:cs="Courier New"/>
           <w:bCs/>
           <w:sz w:val="20"/>
           <w:szCs w:val="20"/>
@@ -9857,7 +9855,7 @@
       <w:proofErr w:type="spellStart"/>
       <w:r>
         <w:rPr>
-          <w:rFonts w:ascii="Consolas" w:hAnsi="Consolas" w:cs="Times New Roman"/>
+          <w:rFonts w:ascii="Courier New" w:hAnsi="Courier New" w:cs="Courier New"/>
           <w:bCs/>
           <w:sz w:val="20"/>
           <w:szCs w:val="20"/>
@@ -9868,7 +9866,7 @@
       <w:proofErr w:type="spellEnd"/>
       <w:r>
         <w:rPr>
-          <w:rFonts w:ascii="Consolas" w:hAnsi="Consolas" w:cs="Times New Roman"/>
+          <w:rFonts w:ascii="Courier New" w:hAnsi="Courier New" w:cs="Courier New"/>
           <w:bCs/>
           <w:sz w:val="20"/>
           <w:szCs w:val="20"/>
@@ -9882,16 +9880,16 @@
         <w:spacing w:after="160" w:line="259" w:lineRule="auto"/>
         <w:jc w:val="both"/>
         <w:rPr>
-          <w:rFonts w:ascii="Consolas" w:hAnsi="Consolas" w:cs="Times New Roman"/>
-          <w:bCs/>
-          <w:sz w:val="20"/>
-          <w:szCs w:val="20"/>
-          <w:lang w:val="en-US"/>
-        </w:rPr>
-      </w:pPr>
-      <w:r>
-        <w:rPr>
-          <w:rFonts w:ascii="Consolas" w:hAnsi="Consolas" w:cs="Times New Roman"/>
+          <w:rFonts w:ascii="Courier New" w:hAnsi="Courier New" w:cs="Courier New"/>
+          <w:bCs/>
+          <w:sz w:val="20"/>
+          <w:szCs w:val="20"/>
+          <w:lang w:val="en-US"/>
+        </w:rPr>
+      </w:pPr>
+      <w:r>
+        <w:rPr>
+          <w:rFonts w:ascii="Courier New" w:hAnsi="Courier New" w:cs="Courier New"/>
           <w:bCs/>
           <w:sz w:val="20"/>
           <w:szCs w:val="20"/>
@@ -9903,7 +9901,7 @@
       <w:proofErr w:type="gramStart"/>
       <w:r>
         <w:rPr>
-          <w:rFonts w:ascii="Consolas" w:hAnsi="Consolas" w:cs="Times New Roman"/>
+          <w:rFonts w:ascii="Courier New" w:hAnsi="Courier New" w:cs="Courier New"/>
           <w:bCs/>
           <w:sz w:val="20"/>
           <w:szCs w:val="20"/>
@@ -9914,7 +9912,7 @@
       <w:proofErr w:type="spellEnd"/>
       <w:r>
         <w:rPr>
-          <w:rFonts w:ascii="Consolas" w:hAnsi="Consolas" w:cs="Times New Roman"/>
+          <w:rFonts w:ascii="Courier New" w:hAnsi="Courier New" w:cs="Courier New"/>
           <w:bCs/>
           <w:sz w:val="20"/>
           <w:szCs w:val="20"/>
@@ -9925,7 +9923,7 @@
       <w:proofErr w:type="gramEnd"/>
       <w:r>
         <w:rPr>
-          <w:rFonts w:ascii="Consolas" w:hAnsi="Consolas" w:cs="Times New Roman"/>
+          <w:rFonts w:ascii="Courier New" w:hAnsi="Courier New" w:cs="Courier New"/>
           <w:bCs/>
           <w:sz w:val="20"/>
           <w:szCs w:val="20"/>
@@ -9936,7 +9934,7 @@
       <w:proofErr w:type="spellStart"/>
       <w:r>
         <w:rPr>
-          <w:rFonts w:ascii="Consolas" w:hAnsi="Consolas" w:cs="Times New Roman"/>
+          <w:rFonts w:ascii="Courier New" w:hAnsi="Courier New" w:cs="Courier New"/>
           <w:bCs/>
           <w:sz w:val="20"/>
           <w:szCs w:val="20"/>
@@ -9947,7 +9945,7 @@
       <w:proofErr w:type="spellEnd"/>
       <w:r>
         <w:rPr>
-          <w:rFonts w:ascii="Consolas" w:hAnsi="Consolas" w:cs="Times New Roman"/>
+          <w:rFonts w:ascii="Courier New" w:hAnsi="Courier New" w:cs="Courier New"/>
           <w:bCs/>
           <w:sz w:val="20"/>
           <w:szCs w:val="20"/>
@@ -9961,16 +9959,16 @@
         <w:spacing w:after="160" w:line="259" w:lineRule="auto"/>
         <w:jc w:val="both"/>
         <w:rPr>
-          <w:rFonts w:ascii="Consolas" w:hAnsi="Consolas" w:cs="Times New Roman"/>
-          <w:bCs/>
-          <w:sz w:val="20"/>
-          <w:szCs w:val="20"/>
-          <w:lang w:val="en-US"/>
-        </w:rPr>
-      </w:pPr>
-      <w:r>
-        <w:rPr>
-          <w:rFonts w:ascii="Consolas" w:hAnsi="Consolas" w:cs="Times New Roman"/>
+          <w:rFonts w:ascii="Courier New" w:hAnsi="Courier New" w:cs="Courier New"/>
+          <w:bCs/>
+          <w:sz w:val="20"/>
+          <w:szCs w:val="20"/>
+          <w:lang w:val="en-US"/>
+        </w:rPr>
+      </w:pPr>
+      <w:r>
+        <w:rPr>
+          <w:rFonts w:ascii="Courier New" w:hAnsi="Courier New" w:cs="Courier New"/>
           <w:bCs/>
           <w:sz w:val="20"/>
           <w:szCs w:val="20"/>
@@ -9984,16 +9982,16 @@
         <w:spacing w:after="160" w:line="259" w:lineRule="auto"/>
         <w:jc w:val="both"/>
         <w:rPr>
-          <w:rFonts w:ascii="Consolas" w:hAnsi="Consolas" w:cs="Times New Roman"/>
-          <w:bCs/>
-          <w:sz w:val="20"/>
-          <w:szCs w:val="20"/>
-          <w:lang w:val="en-US"/>
-        </w:rPr>
-      </w:pPr>
-      <w:r>
-        <w:rPr>
-          <w:rFonts w:ascii="Consolas" w:hAnsi="Consolas" w:cs="Times New Roman"/>
+          <w:rFonts w:ascii="Courier New" w:hAnsi="Courier New" w:cs="Courier New"/>
+          <w:bCs/>
+          <w:sz w:val="20"/>
+          <w:szCs w:val="20"/>
+          <w:lang w:val="en-US"/>
+        </w:rPr>
+      </w:pPr>
+      <w:r>
+        <w:rPr>
+          <w:rFonts w:ascii="Courier New" w:hAnsi="Courier New" w:cs="Courier New"/>
           <w:bCs/>
           <w:sz w:val="20"/>
           <w:szCs w:val="20"/>
@@ -10007,16 +10005,16 @@
         <w:spacing w:after="160" w:line="259" w:lineRule="auto"/>
         <w:jc w:val="both"/>
         <w:rPr>
-          <w:rFonts w:ascii="Consolas" w:hAnsi="Consolas" w:cs="Times New Roman"/>
-          <w:bCs/>
-          <w:sz w:val="20"/>
-          <w:szCs w:val="20"/>
-          <w:lang w:val="en-US"/>
-        </w:rPr>
-      </w:pPr>
-      <w:r>
-        <w:rPr>
-          <w:rFonts w:ascii="Consolas" w:hAnsi="Consolas" w:cs="Times New Roman"/>
+          <w:rFonts w:ascii="Courier New" w:hAnsi="Courier New" w:cs="Courier New"/>
+          <w:bCs/>
+          <w:sz w:val="20"/>
+          <w:szCs w:val="20"/>
+          <w:lang w:val="en-US"/>
+        </w:rPr>
+      </w:pPr>
+      <w:r>
+        <w:rPr>
+          <w:rFonts w:ascii="Courier New" w:hAnsi="Courier New" w:cs="Courier New"/>
           <w:bCs/>
           <w:sz w:val="20"/>
           <w:szCs w:val="20"/>
@@ -10028,7 +10026,7 @@
       <w:proofErr w:type="gramStart"/>
       <w:r>
         <w:rPr>
-          <w:rFonts w:ascii="Consolas" w:hAnsi="Consolas" w:cs="Times New Roman"/>
+          <w:rFonts w:ascii="Courier New" w:hAnsi="Courier New" w:cs="Courier New"/>
           <w:bCs/>
           <w:sz w:val="20"/>
           <w:szCs w:val="20"/>
@@ -10039,7 +10037,7 @@
       <w:proofErr w:type="spellEnd"/>
       <w:r>
         <w:rPr>
-          <w:rFonts w:ascii="Consolas" w:hAnsi="Consolas" w:cs="Times New Roman"/>
+          <w:rFonts w:ascii="Courier New" w:hAnsi="Courier New" w:cs="Courier New"/>
           <w:bCs/>
           <w:sz w:val="20"/>
           <w:szCs w:val="20"/>
@@ -10050,7 +10048,7 @@
       <w:proofErr w:type="gramEnd"/>
       <w:r>
         <w:rPr>
-          <w:rFonts w:ascii="Consolas" w:hAnsi="Consolas" w:cs="Times New Roman"/>
+          <w:rFonts w:ascii="Courier New" w:hAnsi="Courier New" w:cs="Courier New"/>
           <w:bCs/>
           <w:sz w:val="20"/>
           <w:szCs w:val="20"/>
@@ -10061,7 +10059,7 @@
       <w:proofErr w:type="spellStart"/>
       <w:r>
         <w:rPr>
-          <w:rFonts w:ascii="Consolas" w:hAnsi="Consolas" w:cs="Times New Roman"/>
+          <w:rFonts w:ascii="Courier New" w:hAnsi="Courier New" w:cs="Courier New"/>
           <w:bCs/>
           <w:sz w:val="20"/>
           <w:szCs w:val="20"/>
@@ -10072,7 +10070,7 @@
       <w:proofErr w:type="spellEnd"/>
       <w:r>
         <w:rPr>
-          <w:rFonts w:ascii="Consolas" w:hAnsi="Consolas" w:cs="Times New Roman"/>
+          <w:rFonts w:ascii="Courier New" w:hAnsi="Courier New" w:cs="Courier New"/>
           <w:bCs/>
           <w:sz w:val="20"/>
           <w:szCs w:val="20"/>
@@ -10086,16 +10084,16 @@
         <w:spacing w:after="160" w:line="259" w:lineRule="auto"/>
         <w:jc w:val="both"/>
         <w:rPr>
-          <w:rFonts w:ascii="Consolas" w:hAnsi="Consolas" w:cs="Times New Roman"/>
-          <w:bCs/>
-          <w:sz w:val="20"/>
-          <w:szCs w:val="20"/>
-          <w:lang w:val="en-US"/>
-        </w:rPr>
-      </w:pPr>
-      <w:r>
-        <w:rPr>
-          <w:rFonts w:ascii="Consolas" w:hAnsi="Consolas" w:cs="Times New Roman"/>
+          <w:rFonts w:ascii="Courier New" w:hAnsi="Courier New" w:cs="Courier New"/>
+          <w:bCs/>
+          <w:sz w:val="20"/>
+          <w:szCs w:val="20"/>
+          <w:lang w:val="en-US"/>
+        </w:rPr>
+      </w:pPr>
+      <w:r>
+        <w:rPr>
+          <w:rFonts w:ascii="Courier New" w:hAnsi="Courier New" w:cs="Courier New"/>
           <w:bCs/>
           <w:sz w:val="20"/>
           <w:szCs w:val="20"/>
@@ -10109,16 +10107,16 @@
         <w:spacing w:after="160" w:line="259" w:lineRule="auto"/>
         <w:jc w:val="both"/>
         <w:rPr>
-          <w:rFonts w:ascii="Consolas" w:hAnsi="Consolas" w:cs="Times New Roman"/>
-          <w:bCs/>
-          <w:sz w:val="20"/>
-          <w:szCs w:val="20"/>
-          <w:lang w:val="en-US"/>
-        </w:rPr>
-      </w:pPr>
-      <w:r>
-        <w:rPr>
-          <w:rFonts w:ascii="Consolas" w:hAnsi="Consolas" w:cs="Times New Roman"/>
+          <w:rFonts w:ascii="Courier New" w:hAnsi="Courier New" w:cs="Courier New"/>
+          <w:bCs/>
+          <w:sz w:val="20"/>
+          <w:szCs w:val="20"/>
+          <w:lang w:val="en-US"/>
+        </w:rPr>
+      </w:pPr>
+      <w:r>
+        <w:rPr>
+          <w:rFonts w:ascii="Courier New" w:hAnsi="Courier New" w:cs="Courier New"/>
           <w:bCs/>
           <w:sz w:val="20"/>
           <w:szCs w:val="20"/>
@@ -10132,16 +10130,16 @@
         <w:spacing w:after="160" w:line="259" w:lineRule="auto"/>
         <w:jc w:val="both"/>
         <w:rPr>
-          <w:rFonts w:ascii="Consolas" w:hAnsi="Consolas" w:cs="Times New Roman"/>
-          <w:bCs/>
-          <w:sz w:val="20"/>
-          <w:szCs w:val="20"/>
-          <w:lang w:val="en-US"/>
-        </w:rPr>
-      </w:pPr>
-      <w:r>
-        <w:rPr>
-          <w:rFonts w:ascii="Consolas" w:hAnsi="Consolas" w:cs="Times New Roman"/>
+          <w:rFonts w:ascii="Courier New" w:hAnsi="Courier New" w:cs="Courier New"/>
+          <w:bCs/>
+          <w:sz w:val="20"/>
+          <w:szCs w:val="20"/>
+          <w:lang w:val="en-US"/>
+        </w:rPr>
+      </w:pPr>
+      <w:r>
+        <w:rPr>
+          <w:rFonts w:ascii="Courier New" w:hAnsi="Courier New" w:cs="Courier New"/>
           <w:bCs/>
           <w:sz w:val="20"/>
           <w:szCs w:val="20"/>
@@ -10152,7 +10150,7 @@
       <w:proofErr w:type="gramStart"/>
       <w:r>
         <w:rPr>
-          <w:rFonts w:ascii="Consolas" w:hAnsi="Consolas" w:cs="Times New Roman"/>
+          <w:rFonts w:ascii="Courier New" w:hAnsi="Courier New" w:cs="Courier New"/>
           <w:bCs/>
           <w:sz w:val="20"/>
           <w:szCs w:val="20"/>
@@ -10163,7 +10161,7 @@
       <w:proofErr w:type="gramEnd"/>
       <w:r>
         <w:rPr>
-          <w:rFonts w:ascii="Consolas" w:hAnsi="Consolas" w:cs="Times New Roman"/>
+          <w:rFonts w:ascii="Courier New" w:hAnsi="Courier New" w:cs="Courier New"/>
           <w:bCs/>
           <w:sz w:val="20"/>
           <w:szCs w:val="20"/>
@@ -10177,16 +10175,16 @@
         <w:spacing w:after="160" w:line="259" w:lineRule="auto"/>
         <w:jc w:val="both"/>
         <w:rPr>
-          <w:rFonts w:ascii="Consolas" w:hAnsi="Consolas" w:cs="Times New Roman"/>
-          <w:bCs/>
-          <w:sz w:val="20"/>
-          <w:szCs w:val="20"/>
-          <w:lang w:val="en-US"/>
-        </w:rPr>
-      </w:pPr>
-      <w:r>
-        <w:rPr>
-          <w:rFonts w:ascii="Consolas" w:hAnsi="Consolas" w:cs="Times New Roman"/>
+          <w:rFonts w:ascii="Courier New" w:hAnsi="Courier New" w:cs="Courier New"/>
+          <w:bCs/>
+          <w:sz w:val="20"/>
+          <w:szCs w:val="20"/>
+          <w:lang w:val="en-US"/>
+        </w:rPr>
+      </w:pPr>
+      <w:r>
+        <w:rPr>
+          <w:rFonts w:ascii="Courier New" w:hAnsi="Courier New" w:cs="Courier New"/>
           <w:bCs/>
           <w:sz w:val="20"/>
           <w:szCs w:val="20"/>
@@ -10197,7 +10195,7 @@
       <w:proofErr w:type="spellStart"/>
       <w:r>
         <w:rPr>
-          <w:rFonts w:ascii="Consolas" w:hAnsi="Consolas" w:cs="Times New Roman"/>
+          <w:rFonts w:ascii="Courier New" w:hAnsi="Courier New" w:cs="Courier New"/>
           <w:bCs/>
           <w:sz w:val="20"/>
           <w:szCs w:val="20"/>
@@ -10208,7 +10206,7 @@
       <w:proofErr w:type="spellEnd"/>
       <w:r>
         <w:rPr>
-          <w:rFonts w:ascii="Consolas" w:hAnsi="Consolas" w:cs="Times New Roman"/>
+          <w:rFonts w:ascii="Courier New" w:hAnsi="Courier New" w:cs="Courier New"/>
           <w:bCs/>
           <w:sz w:val="20"/>
           <w:szCs w:val="20"/>
@@ -10220,7 +10218,7 @@
       <w:proofErr w:type="gramStart"/>
       <w:r>
         <w:rPr>
-          <w:rFonts w:ascii="Consolas" w:hAnsi="Consolas" w:cs="Times New Roman"/>
+          <w:rFonts w:ascii="Courier New" w:hAnsi="Courier New" w:cs="Courier New"/>
           <w:bCs/>
           <w:sz w:val="20"/>
           <w:szCs w:val="20"/>
@@ -10232,7 +10230,7 @@
       <w:proofErr w:type="gramEnd"/>
       <w:r>
         <w:rPr>
-          <w:rFonts w:ascii="Consolas" w:hAnsi="Consolas" w:cs="Times New Roman"/>
+          <w:rFonts w:ascii="Courier New" w:hAnsi="Courier New" w:cs="Courier New"/>
           <w:bCs/>
           <w:sz w:val="20"/>
           <w:szCs w:val="20"/>
@@ -10246,16 +10244,16 @@
         <w:spacing w:after="160" w:line="259" w:lineRule="auto"/>
         <w:jc w:val="both"/>
         <w:rPr>
-          <w:rFonts w:ascii="Consolas" w:hAnsi="Consolas" w:cs="Times New Roman"/>
-          <w:bCs/>
-          <w:sz w:val="20"/>
-          <w:szCs w:val="20"/>
-          <w:lang w:val="en-US"/>
-        </w:rPr>
-      </w:pPr>
-      <w:r>
-        <w:rPr>
-          <w:rFonts w:ascii="Consolas" w:hAnsi="Consolas" w:cs="Times New Roman"/>
+          <w:rFonts w:ascii="Courier New" w:hAnsi="Courier New" w:cs="Courier New"/>
+          <w:bCs/>
+          <w:sz w:val="20"/>
+          <w:szCs w:val="20"/>
+          <w:lang w:val="en-US"/>
+        </w:rPr>
+      </w:pPr>
+      <w:r>
+        <w:rPr>
+          <w:rFonts w:ascii="Courier New" w:hAnsi="Courier New" w:cs="Courier New"/>
           <w:bCs/>
           <w:sz w:val="20"/>
           <w:szCs w:val="20"/>
@@ -10267,7 +10265,7 @@
       <w:proofErr w:type="gramStart"/>
       <w:r>
         <w:rPr>
-          <w:rFonts w:ascii="Consolas" w:hAnsi="Consolas" w:cs="Times New Roman"/>
+          <w:rFonts w:ascii="Courier New" w:hAnsi="Courier New" w:cs="Courier New"/>
           <w:bCs/>
           <w:sz w:val="20"/>
           <w:szCs w:val="20"/>
@@ -10278,7 +10276,7 @@
       <w:proofErr w:type="spellEnd"/>
       <w:r>
         <w:rPr>
-          <w:rFonts w:ascii="Consolas" w:hAnsi="Consolas" w:cs="Times New Roman"/>
+          <w:rFonts w:ascii="Courier New" w:hAnsi="Courier New" w:cs="Courier New"/>
           <w:bCs/>
           <w:sz w:val="20"/>
           <w:szCs w:val="20"/>
@@ -10289,7 +10287,7 @@
       <w:proofErr w:type="gramEnd"/>
       <w:r>
         <w:rPr>
-          <w:rFonts w:ascii="Consolas" w:hAnsi="Consolas" w:cs="Times New Roman"/>
+          <w:rFonts w:ascii="Courier New" w:hAnsi="Courier New" w:cs="Courier New"/>
           <w:bCs/>
           <w:sz w:val="20"/>
           <w:szCs w:val="20"/>
@@ -10300,7 +10298,7 @@
       <w:proofErr w:type="spellStart"/>
       <w:r>
         <w:rPr>
-          <w:rFonts w:ascii="Consolas" w:hAnsi="Consolas" w:cs="Times New Roman"/>
+          <w:rFonts w:ascii="Courier New" w:hAnsi="Courier New" w:cs="Courier New"/>
           <w:bCs/>
           <w:sz w:val="20"/>
           <w:szCs w:val="20"/>
@@ -10311,7 +10309,7 @@
       <w:proofErr w:type="spellEnd"/>
       <w:r>
         <w:rPr>
-          <w:rFonts w:ascii="Consolas" w:hAnsi="Consolas" w:cs="Times New Roman"/>
+          <w:rFonts w:ascii="Courier New" w:hAnsi="Courier New" w:cs="Courier New"/>
           <w:bCs/>
           <w:sz w:val="20"/>
           <w:szCs w:val="20"/>
@@ -10325,16 +10323,16 @@
         <w:spacing w:after="160" w:line="259" w:lineRule="auto"/>
         <w:jc w:val="both"/>
         <w:rPr>
-          <w:rFonts w:ascii="Consolas" w:hAnsi="Consolas" w:cs="Times New Roman"/>
-          <w:bCs/>
-          <w:sz w:val="20"/>
-          <w:szCs w:val="20"/>
-          <w:lang w:val="en-US"/>
-        </w:rPr>
-      </w:pPr>
-      <w:r>
-        <w:rPr>
-          <w:rFonts w:ascii="Consolas" w:hAnsi="Consolas" w:cs="Times New Roman"/>
+          <w:rFonts w:ascii="Courier New" w:hAnsi="Courier New" w:cs="Courier New"/>
+          <w:bCs/>
+          <w:sz w:val="20"/>
+          <w:szCs w:val="20"/>
+          <w:lang w:val="en-US"/>
+        </w:rPr>
+      </w:pPr>
+      <w:r>
+        <w:rPr>
+          <w:rFonts w:ascii="Courier New" w:hAnsi="Courier New" w:cs="Courier New"/>
           <w:bCs/>
           <w:sz w:val="20"/>
           <w:szCs w:val="20"/>
@@ -10348,16 +10346,16 @@
         <w:spacing w:after="160" w:line="259" w:lineRule="auto"/>
         <w:jc w:val="both"/>
         <w:rPr>
-          <w:rFonts w:ascii="Consolas" w:hAnsi="Consolas" w:cs="Times New Roman"/>
-          <w:bCs/>
-          <w:sz w:val="20"/>
-          <w:szCs w:val="20"/>
-          <w:lang w:val="en-US"/>
-        </w:rPr>
-      </w:pPr>
-      <w:r>
-        <w:rPr>
-          <w:rFonts w:ascii="Consolas" w:hAnsi="Consolas" w:cs="Times New Roman"/>
+          <w:rFonts w:ascii="Courier New" w:hAnsi="Courier New" w:cs="Courier New"/>
+          <w:bCs/>
+          <w:sz w:val="20"/>
+          <w:szCs w:val="20"/>
+          <w:lang w:val="en-US"/>
+        </w:rPr>
+      </w:pPr>
+      <w:r>
+        <w:rPr>
+          <w:rFonts w:ascii="Courier New" w:hAnsi="Courier New" w:cs="Courier New"/>
           <w:bCs/>
           <w:sz w:val="20"/>
           <w:szCs w:val="20"/>
@@ -10371,16 +10369,16 @@
         <w:spacing w:after="160" w:line="259" w:lineRule="auto"/>
         <w:jc w:val="both"/>
         <w:rPr>
-          <w:rFonts w:ascii="Consolas" w:hAnsi="Consolas" w:cs="Times New Roman"/>
-          <w:bCs/>
-          <w:sz w:val="20"/>
-          <w:szCs w:val="20"/>
-          <w:lang w:val="en-US"/>
-        </w:rPr>
-      </w:pPr>
-      <w:r>
-        <w:rPr>
-          <w:rFonts w:ascii="Consolas" w:hAnsi="Consolas" w:cs="Times New Roman"/>
+          <w:rFonts w:ascii="Courier New" w:hAnsi="Courier New" w:cs="Courier New"/>
+          <w:bCs/>
+          <w:sz w:val="20"/>
+          <w:szCs w:val="20"/>
+          <w:lang w:val="en-US"/>
+        </w:rPr>
+      </w:pPr>
+      <w:r>
+        <w:rPr>
+          <w:rFonts w:ascii="Courier New" w:hAnsi="Courier New" w:cs="Courier New"/>
           <w:bCs/>
           <w:sz w:val="20"/>
           <w:szCs w:val="20"/>
@@ -10391,7 +10389,7 @@
       <w:proofErr w:type="gramStart"/>
       <w:r>
         <w:rPr>
-          <w:rFonts w:ascii="Consolas" w:hAnsi="Consolas" w:cs="Times New Roman"/>
+          <w:rFonts w:ascii="Courier New" w:hAnsi="Courier New" w:cs="Courier New"/>
           <w:bCs/>
           <w:sz w:val="20"/>
           <w:szCs w:val="20"/>
@@ -10402,7 +10400,7 @@
       <w:proofErr w:type="gramEnd"/>
       <w:r>
         <w:rPr>
-          <w:rFonts w:ascii="Consolas" w:hAnsi="Consolas" w:cs="Times New Roman"/>
+          <w:rFonts w:ascii="Courier New" w:hAnsi="Courier New" w:cs="Courier New"/>
           <w:bCs/>
           <w:sz w:val="20"/>
           <w:szCs w:val="20"/>
@@ -10416,16 +10414,16 @@
         <w:spacing w:after="160" w:line="259" w:lineRule="auto"/>
         <w:jc w:val="both"/>
         <w:rPr>
-          <w:rFonts w:ascii="Consolas" w:hAnsi="Consolas" w:cs="Times New Roman"/>
-          <w:bCs/>
-          <w:sz w:val="20"/>
-          <w:szCs w:val="20"/>
-          <w:lang w:val="en-US"/>
-        </w:rPr>
-      </w:pPr>
-      <w:r>
-        <w:rPr>
-          <w:rFonts w:ascii="Consolas" w:hAnsi="Consolas" w:cs="Times New Roman"/>
+          <w:rFonts w:ascii="Courier New" w:hAnsi="Courier New" w:cs="Courier New"/>
+          <w:bCs/>
+          <w:sz w:val="20"/>
+          <w:szCs w:val="20"/>
+          <w:lang w:val="en-US"/>
+        </w:rPr>
+      </w:pPr>
+      <w:r>
+        <w:rPr>
+          <w:rFonts w:ascii="Courier New" w:hAnsi="Courier New" w:cs="Courier New"/>
           <w:bCs/>
           <w:sz w:val="20"/>
           <w:szCs w:val="20"/>
@@ -10436,7 +10434,7 @@
       <w:proofErr w:type="spellStart"/>
       <w:r>
         <w:rPr>
-          <w:rFonts w:ascii="Consolas" w:hAnsi="Consolas" w:cs="Times New Roman"/>
+          <w:rFonts w:ascii="Courier New" w:hAnsi="Courier New" w:cs="Courier New"/>
           <w:bCs/>
           <w:sz w:val="20"/>
           <w:szCs w:val="20"/>
@@ -10447,7 +10445,7 @@
       <w:proofErr w:type="spellEnd"/>
       <w:r>
         <w:rPr>
-          <w:rFonts w:ascii="Consolas" w:hAnsi="Consolas" w:cs="Times New Roman"/>
+          <w:rFonts w:ascii="Courier New" w:hAnsi="Courier New" w:cs="Courier New"/>
           <w:bCs/>
           <w:sz w:val="20"/>
           <w:szCs w:val="20"/>
@@ -10459,7 +10457,7 @@
       <w:proofErr w:type="gramStart"/>
       <w:r>
         <w:rPr>
-          <w:rFonts w:ascii="Consolas" w:hAnsi="Consolas" w:cs="Times New Roman"/>
+          <w:rFonts w:ascii="Courier New" w:hAnsi="Courier New" w:cs="Courier New"/>
           <w:bCs/>
           <w:sz w:val="20"/>
           <w:szCs w:val="20"/>
@@ -10471,7 +10469,7 @@
       <w:proofErr w:type="gramEnd"/>
       <w:r>
         <w:rPr>
-          <w:rFonts w:ascii="Consolas" w:hAnsi="Consolas" w:cs="Times New Roman"/>
+          <w:rFonts w:ascii="Courier New" w:hAnsi="Courier New" w:cs="Courier New"/>
           <w:bCs/>
           <w:sz w:val="20"/>
           <w:szCs w:val="20"/>
@@ -10485,16 +10483,16 @@
         <w:spacing w:after="160" w:line="259" w:lineRule="auto"/>
         <w:jc w:val="both"/>
         <w:rPr>
-          <w:rFonts w:ascii="Consolas" w:hAnsi="Consolas" w:cs="Times New Roman"/>
-          <w:bCs/>
-          <w:sz w:val="20"/>
-          <w:szCs w:val="20"/>
-          <w:lang w:val="en-US"/>
-        </w:rPr>
-      </w:pPr>
-      <w:r>
-        <w:rPr>
-          <w:rFonts w:ascii="Consolas" w:hAnsi="Consolas" w:cs="Times New Roman"/>
+          <w:rFonts w:ascii="Courier New" w:hAnsi="Courier New" w:cs="Courier New"/>
+          <w:bCs/>
+          <w:sz w:val="20"/>
+          <w:szCs w:val="20"/>
+          <w:lang w:val="en-US"/>
+        </w:rPr>
+      </w:pPr>
+      <w:r>
+        <w:rPr>
+          <w:rFonts w:ascii="Courier New" w:hAnsi="Courier New" w:cs="Courier New"/>
           <w:bCs/>
           <w:sz w:val="20"/>
           <w:szCs w:val="20"/>
@@ -10506,7 +10504,7 @@
       <w:proofErr w:type="gramStart"/>
       <w:r>
         <w:rPr>
-          <w:rFonts w:ascii="Consolas" w:hAnsi="Consolas" w:cs="Times New Roman"/>
+          <w:rFonts w:ascii="Courier New" w:hAnsi="Courier New" w:cs="Courier New"/>
           <w:bCs/>
           <w:sz w:val="20"/>
           <w:szCs w:val="20"/>
@@ -10517,7 +10515,7 @@
       <w:proofErr w:type="spellEnd"/>
       <w:r>
         <w:rPr>
-          <w:rFonts w:ascii="Consolas" w:hAnsi="Consolas" w:cs="Times New Roman"/>
+          <w:rFonts w:ascii="Courier New" w:hAnsi="Courier New" w:cs="Courier New"/>
           <w:bCs/>
           <w:sz w:val="20"/>
           <w:szCs w:val="20"/>
@@ -10528,7 +10526,7 @@
       <w:proofErr w:type="gramEnd"/>
       <w:r>
         <w:rPr>
-          <w:rFonts w:ascii="Consolas" w:hAnsi="Consolas" w:cs="Times New Roman"/>
+          <w:rFonts w:ascii="Courier New" w:hAnsi="Courier New" w:cs="Courier New"/>
           <w:bCs/>
           <w:sz w:val="20"/>
           <w:szCs w:val="20"/>
@@ -10539,7 +10537,7 @@
       <w:proofErr w:type="spellStart"/>
       <w:r>
         <w:rPr>
-          <w:rFonts w:ascii="Consolas" w:hAnsi="Consolas" w:cs="Times New Roman"/>
+          <w:rFonts w:ascii="Courier New" w:hAnsi="Courier New" w:cs="Courier New"/>
           <w:bCs/>
           <w:sz w:val="20"/>
           <w:szCs w:val="20"/>
@@ -10550,7 +10548,7 @@
       <w:proofErr w:type="spellEnd"/>
       <w:r>
         <w:rPr>
-          <w:rFonts w:ascii="Consolas" w:hAnsi="Consolas" w:cs="Times New Roman"/>
+          <w:rFonts w:ascii="Courier New" w:hAnsi="Courier New" w:cs="Courier New"/>
           <w:bCs/>
           <w:sz w:val="20"/>
           <w:szCs w:val="20"/>
@@ -10564,15 +10562,15 @@
         <w:spacing w:after="160" w:line="259" w:lineRule="auto"/>
         <w:jc w:val="both"/>
         <w:rPr>
-          <w:rFonts w:ascii="Consolas" w:hAnsi="Consolas" w:cs="Times New Roman"/>
-          <w:bCs/>
-          <w:sz w:val="20"/>
-          <w:szCs w:val="20"/>
-        </w:rPr>
-      </w:pPr>
-      <w:r>
-        <w:rPr>
-          <w:rFonts w:ascii="Consolas" w:hAnsi="Consolas" w:cs="Times New Roman"/>
+          <w:rFonts w:ascii="Courier New" w:hAnsi="Courier New" w:cs="Courier New"/>
+          <w:bCs/>
+          <w:sz w:val="20"/>
+          <w:szCs w:val="20"/>
+        </w:rPr>
+      </w:pPr>
+      <w:r>
+        <w:rPr>
+          <w:rFonts w:ascii="Courier New" w:hAnsi="Courier New" w:cs="Courier New"/>
           <w:bCs/>
           <w:sz w:val="20"/>
           <w:szCs w:val="20"/>
@@ -10582,7 +10580,7 @@
       </w:r>
       <w:r>
         <w:rPr>
-          <w:rFonts w:ascii="Consolas" w:hAnsi="Consolas" w:cs="Times New Roman"/>
+          <w:rFonts w:ascii="Courier New" w:hAnsi="Courier New" w:cs="Courier New"/>
           <w:bCs/>
           <w:sz w:val="20"/>
           <w:szCs w:val="20"/>
@@ -10595,15 +10593,15 @@
         <w:spacing w:after="160" w:line="259" w:lineRule="auto"/>
         <w:jc w:val="both"/>
         <w:rPr>
-          <w:rFonts w:ascii="Consolas" w:hAnsi="Consolas" w:cs="Times New Roman"/>
-          <w:bCs/>
-          <w:sz w:val="20"/>
-          <w:szCs w:val="20"/>
-        </w:rPr>
-      </w:pPr>
-      <w:r>
-        <w:rPr>
-          <w:rFonts w:ascii="Consolas" w:hAnsi="Consolas" w:cs="Times New Roman"/>
+          <w:rFonts w:ascii="Courier New" w:hAnsi="Courier New" w:cs="Courier New"/>
+          <w:bCs/>
+          <w:sz w:val="20"/>
+          <w:szCs w:val="20"/>
+        </w:rPr>
+      </w:pPr>
+      <w:r>
+        <w:rPr>
+          <w:rFonts w:ascii="Courier New" w:hAnsi="Courier New" w:cs="Courier New"/>
           <w:bCs/>
           <w:sz w:val="20"/>
           <w:szCs w:val="20"/>
@@ -10616,15 +10614,15 @@
         <w:spacing w:after="160" w:line="259" w:lineRule="auto"/>
         <w:jc w:val="both"/>
         <w:rPr>
-          <w:rFonts w:ascii="Consolas" w:hAnsi="Consolas" w:cs="Times New Roman"/>
-          <w:bCs/>
-          <w:sz w:val="20"/>
-          <w:szCs w:val="20"/>
-        </w:rPr>
-      </w:pPr>
-      <w:r>
-        <w:rPr>
-          <w:rFonts w:ascii="Consolas" w:hAnsi="Consolas" w:cs="Times New Roman"/>
+          <w:rFonts w:ascii="Courier New" w:hAnsi="Courier New" w:cs="Courier New"/>
+          <w:bCs/>
+          <w:sz w:val="20"/>
+          <w:szCs w:val="20"/>
+        </w:rPr>
+      </w:pPr>
+      <w:r>
+        <w:rPr>
+          <w:rFonts w:ascii="Courier New" w:hAnsi="Courier New" w:cs="Courier New"/>
           <w:bCs/>
           <w:sz w:val="20"/>
           <w:szCs w:val="20"/>
@@ -10637,15 +10635,15 @@
         <w:spacing w:after="160" w:line="259" w:lineRule="auto"/>
         <w:jc w:val="both"/>
         <w:rPr>
-          <w:rFonts w:ascii="Consolas" w:hAnsi="Consolas" w:cs="Times New Roman"/>
-          <w:bCs/>
-          <w:sz w:val="20"/>
-          <w:szCs w:val="20"/>
-        </w:rPr>
-      </w:pPr>
-      <w:r>
-        <w:rPr>
-          <w:rFonts w:ascii="Consolas" w:hAnsi="Consolas" w:cs="Times New Roman"/>
+          <w:rFonts w:ascii="Courier New" w:hAnsi="Courier New" w:cs="Courier New"/>
+          <w:bCs/>
+          <w:sz w:val="20"/>
+          <w:szCs w:val="20"/>
+        </w:rPr>
+      </w:pPr>
+      <w:r>
+        <w:rPr>
+          <w:rFonts w:ascii="Courier New" w:hAnsi="Courier New" w:cs="Courier New"/>
           <w:bCs/>
           <w:sz w:val="20"/>
           <w:szCs w:val="20"/>
@@ -10658,15 +10656,15 @@
         <w:spacing w:after="160" w:line="259" w:lineRule="auto"/>
         <w:jc w:val="both"/>
         <w:rPr>
-          <w:rFonts w:ascii="Consolas" w:hAnsi="Consolas" w:cs="Times New Roman"/>
-          <w:bCs/>
-          <w:sz w:val="20"/>
-          <w:szCs w:val="20"/>
-        </w:rPr>
-      </w:pPr>
-      <w:r>
-        <w:rPr>
-          <w:rFonts w:ascii="Consolas" w:hAnsi="Consolas" w:cs="Times New Roman"/>
+          <w:rFonts w:ascii="Courier New" w:hAnsi="Courier New" w:cs="Courier New"/>
+          <w:bCs/>
+          <w:sz w:val="20"/>
+          <w:szCs w:val="20"/>
+        </w:rPr>
+      </w:pPr>
+      <w:r>
+        <w:rPr>
+          <w:rFonts w:ascii="Courier New" w:hAnsi="Courier New" w:cs="Courier New"/>
           <w:bCs/>
           <w:sz w:val="20"/>
           <w:szCs w:val="20"/>
@@ -10679,15 +10677,15 @@
         <w:spacing w:after="160" w:line="259" w:lineRule="auto"/>
         <w:jc w:val="both"/>
         <w:rPr>
-          <w:rFonts w:ascii="Consolas" w:hAnsi="Consolas" w:cs="Times New Roman"/>
-          <w:bCs/>
-          <w:sz w:val="20"/>
-          <w:szCs w:val="20"/>
-        </w:rPr>
-      </w:pPr>
-      <w:r>
-        <w:rPr>
-          <w:rFonts w:ascii="Consolas" w:hAnsi="Consolas" w:cs="Times New Roman"/>
+          <w:rFonts w:ascii="Courier New" w:hAnsi="Courier New" w:cs="Courier New"/>
+          <w:bCs/>
+          <w:sz w:val="20"/>
+          <w:szCs w:val="20"/>
+        </w:rPr>
+      </w:pPr>
+      <w:r>
+        <w:rPr>
+          <w:rFonts w:ascii="Courier New" w:hAnsi="Courier New" w:cs="Courier New"/>
           <w:bCs/>
           <w:sz w:val="20"/>
           <w:szCs w:val="20"/>
@@ -10700,21 +10698,74 @@
         <w:spacing w:after="160" w:line="259" w:lineRule="auto"/>
         <w:jc w:val="both"/>
         <w:rPr>
-          <w:rFonts w:ascii="Consolas" w:hAnsi="Consolas" w:cs="Times New Roman"/>
-          <w:bCs/>
-          <w:sz w:val="20"/>
-          <w:szCs w:val="20"/>
-        </w:rPr>
-      </w:pPr>
-      <w:r>
-        <w:rPr>
-          <w:rFonts w:ascii="Consolas" w:hAnsi="Consolas" w:cs="Times New Roman"/>
+          <w:rFonts w:ascii="Courier New" w:hAnsi="Courier New" w:cs="Courier New"/>
+          <w:bCs/>
+          <w:sz w:val="20"/>
+          <w:szCs w:val="20"/>
+        </w:rPr>
+      </w:pPr>
+      <w:r>
+        <w:rPr>
+          <w:rFonts w:ascii="Courier New" w:hAnsi="Courier New" w:cs="Courier New"/>
           <w:bCs/>
           <w:sz w:val="20"/>
           <w:szCs w:val="20"/>
         </w:rPr>
         <w:t xml:space="preserve">    }</w:t>
       </w:r>
+    </w:p>
+    <w:p>
+      <w:pPr>
+        <w:spacing w:after="160" w:line="259" w:lineRule="auto"/>
+        <w:jc w:val="both"/>
+        <w:rPr>
+          <w:rFonts w:ascii="Courier New" w:hAnsi="Courier New" w:cs="Courier New"/>
+          <w:bCs/>
+          <w:sz w:val="20"/>
+          <w:szCs w:val="20"/>
+        </w:rPr>
+      </w:pPr>
+    </w:p>
+    <w:p>
+      <w:pPr>
+        <w:pStyle w:val="ListParagraph"/>
+        <w:numPr>
+          <w:ilvl w:val="0"/>
+          <w:numId w:val="12"/>
+        </w:numPr>
+        <w:spacing w:after="160" w:line="259" w:lineRule="auto"/>
+        <w:jc w:val="both"/>
+        <w:rPr>
+          <w:rFonts w:ascii="Times New Roman" w:hAnsi="Times New Roman" w:cs="Times New Roman"/>
+          <w:bCs/>
+          <w:sz w:val="28"/>
+          <w:szCs w:val="28"/>
+        </w:rPr>
+      </w:pPr>
+      <w:r>
+        <w:rPr>
+          <w:rFonts w:ascii="Times New Roman" w:hAnsi="Times New Roman" w:cs="Times New Roman"/>
+          <w:bCs/>
+          <w:sz w:val="28"/>
+          <w:szCs w:val="28"/>
+        </w:rPr>
+        <w:t>Написать функцию для подсчета суммы элементов списка, значение которых лежит в диапазоне [0,5]. Список задать самостоятельно.</w:t>
+      </w:r>
+      <w:bookmarkStart w:id="0" w:name="_GoBack"/>
+      <w:bookmarkEnd w:id="0"/>
+    </w:p>
+    <w:p>
+      <w:pPr>
+        <w:pStyle w:val="ListParagraph"/>
+        <w:spacing w:after="160" w:line="259" w:lineRule="auto"/>
+        <w:jc w:val="both"/>
+        <w:rPr>
+          <w:rFonts w:ascii="Courier New" w:hAnsi="Courier New" w:cs="Courier New"/>
+          <w:bCs/>
+          <w:sz w:val="20"/>
+          <w:szCs w:val="20"/>
+        </w:rPr>
+      </w:pPr>
     </w:p>
     <w:p>
       <w:pPr>
@@ -10877,6 +10928,95 @@
     </w:lvl>
   </w:abstractNum>
   <w:abstractNum w:abstractNumId="1" w15:restartNumberingAfterBreak="0">
+    <w:nsid w:val="2B203732"/>
+    <w:multiLevelType w:val="hybridMultilevel"/>
+    <w:tmpl w:val="B958104E"/>
+    <w:lvl w:ilvl="0" w:tplc="04090011">
+      <w:start w:val="1"/>
+      <w:numFmt w:val="decimal"/>
+      <w:lvlText w:val="%1)"/>
+      <w:lvlJc w:val="left"/>
+      <w:pPr>
+        <w:ind w:left="720" w:hanging="360"/>
+      </w:pPr>
+      <w:rPr>
+        <w:rFonts w:hint="default"/>
+      </w:rPr>
+    </w:lvl>
+    <w:lvl w:ilvl="1" w:tplc="04090019" w:tentative="1">
+      <w:start w:val="1"/>
+      <w:numFmt w:val="lowerLetter"/>
+      <w:lvlText w:val="%2."/>
+      <w:lvlJc w:val="left"/>
+      <w:pPr>
+        <w:ind w:left="1440" w:hanging="360"/>
+      </w:pPr>
+    </w:lvl>
+    <w:lvl w:ilvl="2" w:tplc="0409001B" w:tentative="1">
+      <w:start w:val="1"/>
+      <w:numFmt w:val="lowerRoman"/>
+      <w:lvlText w:val="%3."/>
+      <w:lvlJc w:val="right"/>
+      <w:pPr>
+        <w:ind w:left="2160" w:hanging="180"/>
+      </w:pPr>
+    </w:lvl>
+    <w:lvl w:ilvl="3" w:tplc="0409000F" w:tentative="1">
+      <w:start w:val="1"/>
+      <w:numFmt w:val="decimal"/>
+      <w:lvlText w:val="%4."/>
+      <w:lvlJc w:val="left"/>
+      <w:pPr>
+        <w:ind w:left="2880" w:hanging="360"/>
+      </w:pPr>
+    </w:lvl>
+    <w:lvl w:ilvl="4" w:tplc="04090019" w:tentative="1">
+      <w:start w:val="1"/>
+      <w:numFmt w:val="lowerLetter"/>
+      <w:lvlText w:val="%5."/>
+      <w:lvlJc w:val="left"/>
+      <w:pPr>
+        <w:ind w:left="3600" w:hanging="360"/>
+      </w:pPr>
+    </w:lvl>
+    <w:lvl w:ilvl="5" w:tplc="0409001B" w:tentative="1">
+      <w:start w:val="1"/>
+      <w:numFmt w:val="lowerRoman"/>
+      <w:lvlText w:val="%6."/>
+      <w:lvlJc w:val="right"/>
+      <w:pPr>
+        <w:ind w:left="4320" w:hanging="180"/>
+      </w:pPr>
+    </w:lvl>
+    <w:lvl w:ilvl="6" w:tplc="0409000F" w:tentative="1">
+      <w:start w:val="1"/>
+      <w:numFmt w:val="decimal"/>
+      <w:lvlText w:val="%7."/>
+      <w:lvlJc w:val="left"/>
+      <w:pPr>
+        <w:ind w:left="5040" w:hanging="360"/>
+      </w:pPr>
+    </w:lvl>
+    <w:lvl w:ilvl="7" w:tplc="04090019" w:tentative="1">
+      <w:start w:val="1"/>
+      <w:numFmt w:val="lowerLetter"/>
+      <w:lvlText w:val="%8."/>
+      <w:lvlJc w:val="left"/>
+      <w:pPr>
+        <w:ind w:left="5760" w:hanging="360"/>
+      </w:pPr>
+    </w:lvl>
+    <w:lvl w:ilvl="8" w:tplc="0409001B" w:tentative="1">
+      <w:start w:val="1"/>
+      <w:numFmt w:val="lowerRoman"/>
+      <w:lvlText w:val="%9."/>
+      <w:lvlJc w:val="right"/>
+      <w:pPr>
+        <w:ind w:left="6480" w:hanging="180"/>
+      </w:pPr>
+    </w:lvl>
+  </w:abstractNum>
+  <w:abstractNum w:abstractNumId="2" w15:restartNumberingAfterBreak="0">
     <w:nsid w:val="2C4F0316"/>
     <w:multiLevelType w:val="multilevel"/>
     <w:tmpl w:val="EDD23E30"/>
@@ -10989,7 +11129,7 @@
       </w:rPr>
     </w:lvl>
   </w:abstractNum>
-  <w:abstractNum w:abstractNumId="2" w15:restartNumberingAfterBreak="0">
+  <w:abstractNum w:abstractNumId="3" w15:restartNumberingAfterBreak="0">
     <w:nsid w:val="366F70BD"/>
     <w:multiLevelType w:val="multilevel"/>
     <w:tmpl w:val="9488A95C"/>
@@ -11102,7 +11242,7 @@
       </w:pPr>
     </w:lvl>
   </w:abstractNum>
-  <w:abstractNum w:abstractNumId="3" w15:restartNumberingAfterBreak="0">
+  <w:abstractNum w:abstractNumId="4" w15:restartNumberingAfterBreak="0">
     <w:nsid w:val="42660CC9"/>
     <w:multiLevelType w:val="hybridMultilevel"/>
     <w:tmpl w:val="C08C6CF8"/>
@@ -11191,7 +11331,7 @@
       </w:pPr>
     </w:lvl>
   </w:abstractNum>
-  <w:abstractNum w:abstractNumId="4" w15:restartNumberingAfterBreak="0">
+  <w:abstractNum w:abstractNumId="5" w15:restartNumberingAfterBreak="0">
     <w:nsid w:val="5E36152C"/>
     <w:multiLevelType w:val="multilevel"/>
     <w:tmpl w:val="E336186A"/>
@@ -11304,7 +11444,7 @@
       </w:pPr>
     </w:lvl>
   </w:abstractNum>
-  <w:abstractNum w:abstractNumId="5" w15:restartNumberingAfterBreak="0">
+  <w:abstractNum w:abstractNumId="6" w15:restartNumberingAfterBreak="0">
     <w:nsid w:val="70431BFA"/>
     <w:multiLevelType w:val="multilevel"/>
     <w:tmpl w:val="E7A07ED0"/>
@@ -11398,7 +11538,96 @@
       </w:pPr>
     </w:lvl>
   </w:abstractNum>
-  <w:abstractNum w:abstractNumId="6" w15:restartNumberingAfterBreak="0">
+  <w:abstractNum w:abstractNumId="7" w15:restartNumberingAfterBreak="0">
+    <w:nsid w:val="71FC212E"/>
+    <w:multiLevelType w:val="hybridMultilevel"/>
+    <w:tmpl w:val="912271B2"/>
+    <w:lvl w:ilvl="0" w:tplc="04090011">
+      <w:start w:val="1"/>
+      <w:numFmt w:val="decimal"/>
+      <w:lvlText w:val="%1)"/>
+      <w:lvlJc w:val="left"/>
+      <w:pPr>
+        <w:ind w:left="720" w:hanging="360"/>
+      </w:pPr>
+      <w:rPr>
+        <w:rFonts w:hint="default"/>
+      </w:rPr>
+    </w:lvl>
+    <w:lvl w:ilvl="1" w:tplc="04090019" w:tentative="1">
+      <w:start w:val="1"/>
+      <w:numFmt w:val="lowerLetter"/>
+      <w:lvlText w:val="%2."/>
+      <w:lvlJc w:val="left"/>
+      <w:pPr>
+        <w:ind w:left="1440" w:hanging="360"/>
+      </w:pPr>
+    </w:lvl>
+    <w:lvl w:ilvl="2" w:tplc="0409001B" w:tentative="1">
+      <w:start w:val="1"/>
+      <w:numFmt w:val="lowerRoman"/>
+      <w:lvlText w:val="%3."/>
+      <w:lvlJc w:val="right"/>
+      <w:pPr>
+        <w:ind w:left="2160" w:hanging="180"/>
+      </w:pPr>
+    </w:lvl>
+    <w:lvl w:ilvl="3" w:tplc="0409000F" w:tentative="1">
+      <w:start w:val="1"/>
+      <w:numFmt w:val="decimal"/>
+      <w:lvlText w:val="%4."/>
+      <w:lvlJc w:val="left"/>
+      <w:pPr>
+        <w:ind w:left="2880" w:hanging="360"/>
+      </w:pPr>
+    </w:lvl>
+    <w:lvl w:ilvl="4" w:tplc="04090019" w:tentative="1">
+      <w:start w:val="1"/>
+      <w:numFmt w:val="lowerLetter"/>
+      <w:lvlText w:val="%5."/>
+      <w:lvlJc w:val="left"/>
+      <w:pPr>
+        <w:ind w:left="3600" w:hanging="360"/>
+      </w:pPr>
+    </w:lvl>
+    <w:lvl w:ilvl="5" w:tplc="0409001B" w:tentative="1">
+      <w:start w:val="1"/>
+      <w:numFmt w:val="lowerRoman"/>
+      <w:lvlText w:val="%6."/>
+      <w:lvlJc w:val="right"/>
+      <w:pPr>
+        <w:ind w:left="4320" w:hanging="180"/>
+      </w:pPr>
+    </w:lvl>
+    <w:lvl w:ilvl="6" w:tplc="0409000F" w:tentative="1">
+      <w:start w:val="1"/>
+      <w:numFmt w:val="decimal"/>
+      <w:lvlText w:val="%7."/>
+      <w:lvlJc w:val="left"/>
+      <w:pPr>
+        <w:ind w:left="5040" w:hanging="360"/>
+      </w:pPr>
+    </w:lvl>
+    <w:lvl w:ilvl="7" w:tplc="04090019" w:tentative="1">
+      <w:start w:val="1"/>
+      <w:numFmt w:val="lowerLetter"/>
+      <w:lvlText w:val="%8."/>
+      <w:lvlJc w:val="left"/>
+      <w:pPr>
+        <w:ind w:left="5760" w:hanging="360"/>
+      </w:pPr>
+    </w:lvl>
+    <w:lvl w:ilvl="8" w:tplc="0409001B" w:tentative="1">
+      <w:start w:val="1"/>
+      <w:numFmt w:val="lowerRoman"/>
+      <w:lvlText w:val="%9."/>
+      <w:lvlJc w:val="right"/>
+      <w:pPr>
+        <w:ind w:left="6480" w:hanging="180"/>
+      </w:pPr>
+    </w:lvl>
+  </w:abstractNum>
+  <w:abstractNum w:abstractNumId="8" w15:restartNumberingAfterBreak="0">
     <w:nsid w:val="72DD4F69"/>
     <w:multiLevelType w:val="multilevel"/>
     <w:tmpl w:val="875C6A24"/>
@@ -11511,7 +11740,7 @@
       </w:pPr>
     </w:lvl>
   </w:abstractNum>
-  <w:abstractNum w:abstractNumId="7" w15:restartNumberingAfterBreak="0">
+  <w:abstractNum w:abstractNumId="9" w15:restartNumberingAfterBreak="0">
     <w:nsid w:val="742452B7"/>
     <w:multiLevelType w:val="multilevel"/>
     <w:tmpl w:val="0B145530"/>
@@ -11624,7 +11853,7 @@
       </w:pPr>
     </w:lvl>
   </w:abstractNum>
-  <w:abstractNum w:abstractNumId="8" w15:restartNumberingAfterBreak="0">
+  <w:abstractNum w:abstractNumId="10" w15:restartNumberingAfterBreak="0">
     <w:nsid w:val="7D335274"/>
     <w:multiLevelType w:val="hybridMultilevel"/>
     <w:tmpl w:val="D17C0D28"/>
@@ -11711,10 +11940,10 @@
     </w:lvl>
   </w:abstractNum>
   <w:num w:numId="1">
-    <w:abstractNumId w:val="1"/>
+    <w:abstractNumId w:val="2"/>
   </w:num>
   <w:num w:numId="2">
-    <w:abstractNumId w:val="5"/>
+    <w:abstractNumId w:val="6"/>
     <w:lvlOverride w:ilvl="0">
       <w:startOverride w:val="1"/>
     </w:lvlOverride>
@@ -11744,10 +11973,10 @@
     </w:lvlOverride>
   </w:num>
   <w:num w:numId="3">
-    <w:abstractNumId w:val="5"/>
+    <w:abstractNumId w:val="6"/>
   </w:num>
   <w:num w:numId="4">
-    <w:abstractNumId w:val="8"/>
+    <w:abstractNumId w:val="10"/>
     <w:lvlOverride w:ilvl="0">
       <w:startOverride w:val="1"/>
     </w:lvlOverride>
@@ -11777,7 +12006,7 @@
     </w:lvlOverride>
   </w:num>
   <w:num w:numId="5">
-    <w:abstractNumId w:val="6"/>
+    <w:abstractNumId w:val="8"/>
     <w:lvlOverride w:ilvl="0">
       <w:startOverride w:val="2"/>
     </w:lvlOverride>
@@ -11807,7 +12036,7 @@
     </w:lvlOverride>
   </w:num>
   <w:num w:numId="6">
-    <w:abstractNumId w:val="2"/>
+    <w:abstractNumId w:val="3"/>
     <w:lvlOverride w:ilvl="0">
       <w:startOverride w:val="3"/>
     </w:lvlOverride>
@@ -11867,7 +12096,7 @@
     </w:lvlOverride>
   </w:num>
   <w:num w:numId="8">
-    <w:abstractNumId w:val="7"/>
+    <w:abstractNumId w:val="9"/>
     <w:lvlOverride w:ilvl="0">
       <w:startOverride w:val="6"/>
     </w:lvlOverride>
@@ -11897,7 +12126,7 @@
     </w:lvlOverride>
   </w:num>
   <w:num w:numId="9">
-    <w:abstractNumId w:val="4"/>
+    <w:abstractNumId w:val="5"/>
     <w:lvlOverride w:ilvl="0">
       <w:startOverride w:val="7"/>
     </w:lvlOverride>
@@ -11927,7 +12156,13 @@
     </w:lvlOverride>
   </w:num>
   <w:num w:numId="10">
-    <w:abstractNumId w:val="3"/>
+    <w:abstractNumId w:val="4"/>
+  </w:num>
+  <w:num w:numId="11">
+    <w:abstractNumId w:val="7"/>
+  </w:num>
+  <w:num w:numId="12">
+    <w:abstractNumId w:val="1"/>
   </w:num>
 </w:numbering>
 </file>

</xml_diff>